<commit_message>
added parth of the documentation of task 3
</commit_message>
<xml_diff>
--- a/kursova_ЛСУ.docx
+++ b/kursova_ЛСУ.docx
@@ -413,7 +413,6 @@
         </w:rPr>
         <w:t xml:space="preserve"> </w:t>
       </w:r>
-      <w:proofErr w:type="spellStart"/>
       <w:r>
         <w:rPr>
           <w:rFonts w:ascii="Times New Roman" w:hAnsi="Times New Roman" w:cs="Times New Roman"/>
@@ -423,7 +422,6 @@
         </w:rPr>
         <w:t>Перев</w:t>
       </w:r>
-      <w:proofErr w:type="spellEnd"/>
       <w:r>
         <w:rPr>
           <w:rFonts w:ascii="Times New Roman" w:hAnsi="Times New Roman" w:cs="Times New Roman"/>
@@ -1890,6 +1888,7 @@
           <w:rFonts w:ascii="Times New Roman" w:hAnsi="Times New Roman" w:cs="Times New Roman"/>
           <w:b/>
           <w:bCs/>
+          <w:noProof/>
           <w:sz w:val="32"/>
           <w:szCs w:val="32"/>
           <w:u w:val="single"/>
@@ -1949,6 +1948,7 @@
           <w:rFonts w:ascii="Times New Roman" w:hAnsi="Times New Roman" w:cs="Times New Roman"/>
           <w:b/>
           <w:bCs/>
+          <w:noProof/>
           <w:sz w:val="32"/>
           <w:szCs w:val="32"/>
           <w:u w:val="single"/>
@@ -2076,6 +2076,7 @@
       <w:r>
         <w:rPr>
           <w:rFonts w:ascii="Times New Roman" w:hAnsi="Times New Roman" w:cs="Times New Roman"/>
+          <w:noProof/>
           <w:sz w:val="28"/>
           <w:szCs w:val="28"/>
           <w:lang w:val="bg-BG"/>
@@ -2264,6 +2265,7 @@
       </w:pPr>
       <w:r>
         <w:rPr>
+          <w:noProof/>
           <w:lang w:val="bg-BG"/>
         </w:rPr>
         <w:drawing>
@@ -2402,6 +2404,7 @@
           <w:rFonts w:ascii="Times New Roman" w:hAnsi="Times New Roman" w:cs="Times New Roman"/>
           <w:b/>
           <w:bCs/>
+          <w:noProof/>
           <w:sz w:val="32"/>
           <w:szCs w:val="32"/>
           <w:u w:val="single"/>
@@ -2465,25 +2468,7 @@
           <w:szCs w:val="28"/>
           <w:lang w:val="bg-BG"/>
         </w:rPr>
-        <w:t>Както</w:t>
-      </w:r>
-      <w:r>
-        <w:rPr>
-          <w:rFonts w:ascii="Times New Roman" w:hAnsi="Times New Roman" w:cs="Times New Roman"/>
-          <w:sz w:val="28"/>
-          <w:szCs w:val="28"/>
-          <w:lang w:val="bg-BG"/>
-        </w:rPr>
-        <w:t xml:space="preserve"> </w:t>
-      </w:r>
-      <w:r>
-        <w:rPr>
-          <w:rFonts w:ascii="Times New Roman" w:hAnsi="Times New Roman" w:cs="Times New Roman"/>
-          <w:sz w:val="28"/>
-          <w:szCs w:val="28"/>
-          <w:lang w:val="bg-BG"/>
-        </w:rPr>
-        <w:t>можем да видим от графиката критерият е изпълнен, тоест затворената система е устойчива.</w:t>
+        <w:t>Както можем да видим от графиката критерият е изпълнен, тоест затворената система е устойчива.</w:t>
       </w:r>
     </w:p>
     <w:p>
@@ -2577,6 +2562,7 @@
       <w:r>
         <w:rPr>
           <w:rFonts w:ascii="Times New Roman" w:hAnsi="Times New Roman" w:cs="Times New Roman"/>
+          <w:noProof/>
           <w:sz w:val="28"/>
           <w:szCs w:val="28"/>
           <w:lang w:val="bg-BG"/>
@@ -2747,17 +2733,7 @@
           <w:szCs w:val="28"/>
           <w:lang w:val="bg-BG"/>
         </w:rPr>
-        <w:t xml:space="preserve"> отворената система не обхваща точката на </w:t>
-      </w:r>
-      <w:proofErr w:type="spellStart"/>
-      <w:r>
-        <w:rPr>
-          <w:rFonts w:ascii="Times New Roman" w:hAnsi="Times New Roman" w:cs="Times New Roman"/>
-          <w:sz w:val="28"/>
-          <w:szCs w:val="28"/>
-          <w:lang w:val="bg-BG"/>
-        </w:rPr>
-        <w:t>Най</w:t>
+        <w:t xml:space="preserve"> отворената система не обхваща точката на Най</w:t>
       </w:r>
       <w:r>
         <w:rPr>
@@ -2775,17 +2751,7 @@
           <w:szCs w:val="28"/>
           <w:lang w:val="bg-BG"/>
         </w:rPr>
-        <w:t>вист</w:t>
-      </w:r>
-      <w:proofErr w:type="spellEnd"/>
-      <w:r>
-        <w:rPr>
-          <w:rFonts w:ascii="Times New Roman" w:hAnsi="Times New Roman" w:cs="Times New Roman"/>
-          <w:sz w:val="28"/>
-          <w:szCs w:val="28"/>
-          <w:lang w:val="bg-BG"/>
-        </w:rPr>
-        <w:t>, затворената система ще е устойчива</w:t>
+        <w:t>вист, затворената система ще е устойчива</w:t>
       </w:r>
     </w:p>
     <w:p>
@@ -2857,47 +2823,285 @@
           <w:u w:val="single"/>
           <w:lang w:val="bg-BG"/>
         </w:rPr>
-        <w:t xml:space="preserve">построят времевите характеристики на затворената система при различни </w:t>
-      </w:r>
-      <w:proofErr w:type="spellStart"/>
-      <w:r>
-        <w:rPr>
-          <w:rFonts w:ascii="Times New Roman" w:hAnsi="Times New Roman" w:cs="Times New Roman"/>
-          <w:b/>
-          <w:bCs/>
-          <w:sz w:val="32"/>
-          <w:szCs w:val="32"/>
-          <w:u w:val="single"/>
-          <w:lang w:val="bg-BG"/>
-        </w:rPr>
-        <w:t>коефициени</w:t>
-      </w:r>
-      <w:proofErr w:type="spellEnd"/>
-      <w:r>
-        <w:rPr>
-          <w:rFonts w:ascii="Times New Roman" w:hAnsi="Times New Roman" w:cs="Times New Roman"/>
-          <w:b/>
-          <w:bCs/>
-          <w:sz w:val="32"/>
-          <w:szCs w:val="32"/>
-          <w:u w:val="single"/>
-          <w:lang w:val="bg-BG"/>
-        </w:rPr>
-        <w:t xml:space="preserve"> на усилване на отворената система.</w:t>
-      </w:r>
-    </w:p>
-    <w:p>
-      <w:pPr>
-        <w:rPr>
-          <w:rFonts w:ascii="Times New Roman" w:hAnsi="Times New Roman" w:cs="Times New Roman"/>
-          <w:b/>
-          <w:bCs/>
-          <w:sz w:val="32"/>
-          <w:szCs w:val="32"/>
-          <w:u w:val="single"/>
-          <w:lang w:val="bg-BG"/>
-        </w:rPr>
-      </w:pPr>
+        <w:t>построят времевите характеристики на затворената система при различни коефициен</w:t>
+      </w:r>
+      <w:r>
+        <w:rPr>
+          <w:rFonts w:ascii="Times New Roman" w:hAnsi="Times New Roman" w:cs="Times New Roman"/>
+          <w:b/>
+          <w:bCs/>
+          <w:sz w:val="32"/>
+          <w:szCs w:val="32"/>
+          <w:u w:val="single"/>
+          <w:lang w:val="bg-BG"/>
+        </w:rPr>
+        <w:t>т</w:t>
+      </w:r>
+      <w:r>
+        <w:rPr>
+          <w:rFonts w:ascii="Times New Roman" w:hAnsi="Times New Roman" w:cs="Times New Roman"/>
+          <w:b/>
+          <w:bCs/>
+          <w:sz w:val="32"/>
+          <w:szCs w:val="32"/>
+          <w:u w:val="single"/>
+          <w:lang w:val="bg-BG"/>
+        </w:rPr>
+        <w:t>и на усилване на отворената система.</w:t>
+      </w:r>
+    </w:p>
+    <w:p>
+      <w:pPr>
+        <w:rPr>
+          <w:noProof/>
+        </w:rPr>
+      </w:pPr>
+      <w:r>
+        <w:rPr>
+          <w:rFonts w:ascii="Times New Roman" w:hAnsi="Times New Roman" w:cs="Times New Roman"/>
+          <w:sz w:val="28"/>
+          <w:szCs w:val="28"/>
+          <w:lang w:val="bg-BG"/>
+        </w:rPr>
+        <w:t>За информирано избиране на коефициентите на усилване първо ще направим ходограф на корените на отворената система</w:t>
+      </w:r>
+      <w:r>
+        <w:rPr>
+          <w:rFonts w:ascii="Times New Roman" w:hAnsi="Times New Roman" w:cs="Times New Roman"/>
+          <w:sz w:val="28"/>
+          <w:szCs w:val="28"/>
+        </w:rPr>
+        <w:t xml:space="preserve">. </w:t>
+      </w:r>
+      <w:r>
+        <w:rPr>
+          <w:rFonts w:ascii="Times New Roman" w:hAnsi="Times New Roman" w:cs="Times New Roman"/>
+          <w:sz w:val="28"/>
+          <w:szCs w:val="28"/>
+          <w:lang w:val="bg-BG"/>
+        </w:rPr>
+        <w:t>От него ще изберем коефициента на усилване</w:t>
+      </w:r>
+      <w:r>
+        <w:rPr>
+          <w:rFonts w:ascii="Times New Roman" w:hAnsi="Times New Roman" w:cs="Times New Roman"/>
+          <w:sz w:val="28"/>
+          <w:szCs w:val="28"/>
+          <w:lang w:val="bg-BG"/>
+        </w:rPr>
+        <w:t>,</w:t>
+      </w:r>
+      <w:r>
+        <w:rPr>
+          <w:rFonts w:ascii="Times New Roman" w:hAnsi="Times New Roman" w:cs="Times New Roman"/>
+          <w:sz w:val="28"/>
+          <w:szCs w:val="28"/>
+          <w:lang w:val="bg-BG"/>
+        </w:rPr>
+        <w:t xml:space="preserve"> така че да </w:t>
+      </w:r>
+      <w:r>
+        <w:rPr>
+          <w:rFonts w:ascii="Times New Roman" w:hAnsi="Times New Roman" w:cs="Times New Roman"/>
+          <w:sz w:val="28"/>
+          <w:szCs w:val="28"/>
+          <w:lang w:val="bg-BG"/>
+        </w:rPr>
+        <w:t>покажем</w:t>
+      </w:r>
+      <w:r>
+        <w:rPr>
+          <w:rFonts w:ascii="Times New Roman" w:hAnsi="Times New Roman" w:cs="Times New Roman"/>
+          <w:sz w:val="28"/>
+          <w:szCs w:val="28"/>
+          <w:lang w:val="bg-BG"/>
+        </w:rPr>
+        <w:t xml:space="preserve"> различни състояния </w:t>
+      </w:r>
+      <w:r>
+        <w:rPr>
+          <w:rFonts w:ascii="Times New Roman" w:hAnsi="Times New Roman" w:cs="Times New Roman"/>
+          <w:sz w:val="28"/>
+          <w:szCs w:val="28"/>
+          <w:lang w:val="bg-BG"/>
+        </w:rPr>
+        <w:t>спрямо бързодействието, колебателността и най-вече</w:t>
+      </w:r>
+      <w:r>
+        <w:rPr>
+          <w:rFonts w:ascii="Times New Roman" w:hAnsi="Times New Roman" w:cs="Times New Roman"/>
+          <w:sz w:val="28"/>
+          <w:szCs w:val="28"/>
+          <w:lang w:val="bg-BG"/>
+        </w:rPr>
+        <w:t xml:space="preserve"> </w:t>
+      </w:r>
+      <w:r>
+        <w:rPr>
+          <w:rFonts w:ascii="Times New Roman" w:hAnsi="Times New Roman" w:cs="Times New Roman"/>
+          <w:sz w:val="28"/>
+          <w:szCs w:val="28"/>
+          <w:lang w:val="bg-BG"/>
+        </w:rPr>
+        <w:t>устойчивостта на системата</w:t>
+      </w:r>
+      <w:r>
+        <w:rPr>
+          <w:rFonts w:ascii="Times New Roman" w:hAnsi="Times New Roman" w:cs="Times New Roman"/>
+          <w:sz w:val="28"/>
+          <w:szCs w:val="28"/>
+          <w:lang w:val="bg-BG"/>
+        </w:rPr>
+        <w:t>.</w:t>
+      </w:r>
+      <w:r>
+        <w:rPr>
+          <w:noProof/>
+        </w:rPr>
+        <w:t xml:space="preserve"> </w:t>
+      </w:r>
+      <w:r>
+        <w:rPr>
+          <w:rFonts w:ascii="Times New Roman" w:hAnsi="Times New Roman" w:cs="Times New Roman"/>
+          <w:sz w:val="28"/>
+          <w:szCs w:val="28"/>
+          <w:lang w:val="bg-BG"/>
+        </w:rPr>
+        <w:drawing>
+          <wp:inline distT="0" distB="0" distL="0" distR="0" wp14:anchorId="45E0A8D7" wp14:editId="56BA0FC1">
+            <wp:extent cx="3419952" cy="1295581"/>
+            <wp:effectExtent l="0" t="0" r="0" b="0"/>
+            <wp:docPr id="1214865896" name="Picture 1" descr="A white background with black text&#10;&#10;Description automatically generated"/>
+            <wp:cNvGraphicFramePr>
+              <a:graphicFrameLocks xmlns:a="http://schemas.openxmlformats.org/drawingml/2006/main" noChangeAspect="1"/>
+            </wp:cNvGraphicFramePr>
+            <a:graphic xmlns:a="http://schemas.openxmlformats.org/drawingml/2006/main">
+              <a:graphicData uri="http://schemas.openxmlformats.org/drawingml/2006/picture">
+                <pic:pic xmlns:pic="http://schemas.openxmlformats.org/drawingml/2006/picture">
+                  <pic:nvPicPr>
+                    <pic:cNvPr id="1214865896" name="Picture 1" descr="A white background with black text&#10;&#10;Description automatically generated"/>
+                    <pic:cNvPicPr/>
+                  </pic:nvPicPr>
+                  <pic:blipFill>
+                    <a:blip r:embed="rId28"/>
+                    <a:stretch>
+                      <a:fillRect/>
+                    </a:stretch>
+                  </pic:blipFill>
+                  <pic:spPr>
+                    <a:xfrm>
+                      <a:off x="0" y="0"/>
+                      <a:ext cx="3419952" cy="1295581"/>
+                    </a:xfrm>
+                    <a:prstGeom prst="rect">
+                      <a:avLst/>
+                    </a:prstGeom>
+                  </pic:spPr>
+                </pic:pic>
+              </a:graphicData>
+            </a:graphic>
+          </wp:inline>
+        </w:drawing>
+      </w:r>
+    </w:p>
+    <w:p>
+      <w:pPr>
+        <w:rPr>
+          <w:rFonts w:ascii="Times New Roman" w:hAnsi="Times New Roman" w:cs="Times New Roman"/>
+          <w:b/>
+          <w:bCs/>
+          <w:sz w:val="32"/>
+          <w:szCs w:val="32"/>
+          <w:u w:val="single"/>
+          <w:lang w:val="bg-BG"/>
+        </w:rPr>
+      </w:pPr>
+      <w:r>
+        <w:rPr>
+          <w:rFonts w:ascii="Times New Roman" w:hAnsi="Times New Roman" w:cs="Times New Roman"/>
+          <w:b/>
+          <w:bCs/>
+          <w:sz w:val="32"/>
+          <w:szCs w:val="32"/>
+          <w:u w:val="single"/>
+          <w:lang w:val="bg-BG"/>
+        </w:rPr>
+        <w:lastRenderedPageBreak/>
+        <w:drawing>
+          <wp:inline distT="0" distB="0" distL="0" distR="0" wp14:anchorId="5DDE0D8C" wp14:editId="2ABA962B">
+            <wp:extent cx="5334000" cy="4000500"/>
+            <wp:effectExtent l="0" t="0" r="0" b="0"/>
+            <wp:docPr id="563717239" name="Picture 1" descr="A graph of a function&#10;&#10;Description automatically generated"/>
+            <wp:cNvGraphicFramePr>
+              <a:graphicFrameLocks xmlns:a="http://schemas.openxmlformats.org/drawingml/2006/main" noChangeAspect="1"/>
+            </wp:cNvGraphicFramePr>
+            <a:graphic xmlns:a="http://schemas.openxmlformats.org/drawingml/2006/main">
+              <a:graphicData uri="http://schemas.openxmlformats.org/drawingml/2006/picture">
+                <pic:pic xmlns:pic="http://schemas.openxmlformats.org/drawingml/2006/picture">
+                  <pic:nvPicPr>
+                    <pic:cNvPr id="563717239" name="Picture 1" descr="A graph of a function&#10;&#10;Description automatically generated"/>
+                    <pic:cNvPicPr/>
+                  </pic:nvPicPr>
+                  <pic:blipFill>
+                    <a:blip r:embed="rId29"/>
+                    <a:stretch>
+                      <a:fillRect/>
+                    </a:stretch>
+                  </pic:blipFill>
+                  <pic:spPr>
+                    <a:xfrm>
+                      <a:off x="0" y="0"/>
+                      <a:ext cx="5334000" cy="4000500"/>
+                    </a:xfrm>
+                    <a:prstGeom prst="rect">
+                      <a:avLst/>
+                    </a:prstGeom>
+                  </pic:spPr>
+                </pic:pic>
+              </a:graphicData>
+            </a:graphic>
+          </wp:inline>
+        </w:drawing>
+      </w:r>
+    </w:p>
+    <w:p>
+      <w:pPr>
+        <w:rPr>
+          <w:rFonts w:ascii="Times New Roman" w:hAnsi="Times New Roman" w:cs="Times New Roman"/>
+          <w:b/>
+          <w:bCs/>
+          <w:sz w:val="32"/>
+          <w:szCs w:val="32"/>
+          <w:u w:val="single"/>
+          <w:lang w:val="bg-BG"/>
+        </w:rPr>
+      </w:pPr>
+      <w:r>
+        <w:rPr>
+          <w:rFonts w:ascii="Times New Roman" w:hAnsi="Times New Roman" w:cs="Times New Roman"/>
+          <w:sz w:val="28"/>
+          <w:szCs w:val="28"/>
+          <w:lang w:val="bg-BG"/>
+        </w:rPr>
+        <w:t xml:space="preserve">От Ходографа на коренеите се вижда, че запасът по устойчивост е много малък и ще се наложи да изпълним командата </w:t>
+      </w:r>
+      <w:r>
+        <w:rPr>
+          <w:rFonts w:ascii="Times New Roman" w:hAnsi="Times New Roman" w:cs="Times New Roman"/>
+          <w:sz w:val="28"/>
+          <w:szCs w:val="28"/>
+        </w:rPr>
+        <w:t xml:space="preserve">rlockfind </w:t>
+      </w:r>
+      <w:r>
+        <w:rPr>
+          <w:rFonts w:ascii="Times New Roman" w:hAnsi="Times New Roman" w:cs="Times New Roman"/>
+          <w:sz w:val="28"/>
+          <w:szCs w:val="28"/>
+          <w:lang w:val="bg-BG"/>
+        </w:rPr>
+        <w:t>след предварително приближаване, така че да вземем корени с отрицателна реална част и системата ни да бъде устойчива.</w:t>
+      </w:r>
     </w:p>
     <w:p>
       <w:pPr>
@@ -3093,31 +3297,17 @@
         </w:rPr>
         <w:t xml:space="preserve">. Да се </w:t>
       </w:r>
-      <w:proofErr w:type="spellStart"/>
-      <w:r>
-        <w:rPr>
-          <w:rFonts w:ascii="Times New Roman" w:hAnsi="Times New Roman" w:cs="Times New Roman"/>
-          <w:b/>
-          <w:bCs/>
-          <w:sz w:val="32"/>
-          <w:szCs w:val="32"/>
-          <w:u w:val="single"/>
-          <w:lang w:val="bg-BG"/>
-        </w:rPr>
-        <w:t>дискретизира</w:t>
-      </w:r>
-      <w:proofErr w:type="spellEnd"/>
-      <w:r>
-        <w:rPr>
-          <w:rFonts w:ascii="Times New Roman" w:hAnsi="Times New Roman" w:cs="Times New Roman"/>
-          <w:b/>
-          <w:bCs/>
-          <w:sz w:val="32"/>
-          <w:szCs w:val="32"/>
-          <w:u w:val="single"/>
-          <w:lang w:val="bg-BG"/>
-        </w:rPr>
-        <w:t xml:space="preserve"> описанието на системата и да  се определят:</w:t>
+      <w:r>
+        <w:rPr>
+          <w:rFonts w:ascii="Times New Roman" w:hAnsi="Times New Roman" w:cs="Times New Roman"/>
+          <w:b/>
+          <w:bCs/>
+          <w:sz w:val="32"/>
+          <w:szCs w:val="32"/>
+          <w:u w:val="single"/>
+          <w:lang w:val="bg-BG"/>
+        </w:rPr>
+        <w:t>дискретизира описанието на системата и да  се определят:</w:t>
       </w:r>
     </w:p>
     <w:p>
@@ -3146,7 +3336,6 @@
           <w:szCs w:val="32"/>
           <w:lang w:val="bg-BG"/>
         </w:rPr>
-        <w:lastRenderedPageBreak/>
         <w:t>Предавателната функция</w:t>
       </w:r>
     </w:p>
@@ -3214,6 +3403,7 @@
           <w:u w:val="single"/>
           <w:lang w:val="bg-BG"/>
         </w:rPr>
+        <w:lastRenderedPageBreak/>
         <w:t xml:space="preserve">Задача </w:t>
       </w:r>
       <w:r>
@@ -3324,85 +3514,7 @@
           <w:u w:val="single"/>
           <w:lang w:val="bg-BG"/>
         </w:rPr>
-        <w:t xml:space="preserve"> изчисли математическото очакване, </w:t>
-      </w:r>
-      <w:proofErr w:type="spellStart"/>
-      <w:r>
-        <w:rPr>
-          <w:rFonts w:ascii="Times New Roman" w:hAnsi="Times New Roman" w:cs="Times New Roman"/>
-          <w:b/>
-          <w:bCs/>
-          <w:sz w:val="32"/>
-          <w:szCs w:val="32"/>
-          <w:u w:val="single"/>
-          <w:lang w:val="bg-BG"/>
-        </w:rPr>
-        <w:t>диперсията</w:t>
-      </w:r>
-      <w:proofErr w:type="spellEnd"/>
-      <w:r>
-        <w:rPr>
-          <w:rFonts w:ascii="Times New Roman" w:hAnsi="Times New Roman" w:cs="Times New Roman"/>
-          <w:b/>
-          <w:bCs/>
-          <w:sz w:val="32"/>
-          <w:szCs w:val="32"/>
-          <w:u w:val="single"/>
-          <w:lang w:val="bg-BG"/>
-        </w:rPr>
-        <w:t xml:space="preserve"> и спектралната </w:t>
-      </w:r>
-      <w:proofErr w:type="spellStart"/>
-      <w:r>
-        <w:rPr>
-          <w:rFonts w:ascii="Times New Roman" w:hAnsi="Times New Roman" w:cs="Times New Roman"/>
-          <w:b/>
-          <w:bCs/>
-          <w:sz w:val="32"/>
-          <w:szCs w:val="32"/>
-          <w:u w:val="single"/>
-          <w:lang w:val="bg-BG"/>
-        </w:rPr>
-        <w:t>пътност</w:t>
-      </w:r>
-      <w:proofErr w:type="spellEnd"/>
-      <w:r>
-        <w:rPr>
-          <w:rFonts w:ascii="Times New Roman" w:hAnsi="Times New Roman" w:cs="Times New Roman"/>
-          <w:b/>
-          <w:bCs/>
-          <w:sz w:val="32"/>
-          <w:szCs w:val="32"/>
-          <w:u w:val="single"/>
-          <w:lang w:val="bg-BG"/>
-        </w:rPr>
-        <w:t xml:space="preserve"> на изходния сигнал на системата при бял шум </w:t>
-      </w:r>
-      <w:proofErr w:type="spellStart"/>
-      <w:r>
-        <w:rPr>
-          <w:rFonts w:ascii="Times New Roman" w:hAnsi="Times New Roman" w:cs="Times New Roman"/>
-          <w:b/>
-          <w:bCs/>
-          <w:sz w:val="32"/>
-          <w:szCs w:val="32"/>
-          <w:u w:val="single"/>
-          <w:lang w:val="bg-BG"/>
-        </w:rPr>
-        <w:t>нна</w:t>
-      </w:r>
-      <w:proofErr w:type="spellEnd"/>
-      <w:r>
-        <w:rPr>
-          <w:rFonts w:ascii="Times New Roman" w:hAnsi="Times New Roman" w:cs="Times New Roman"/>
-          <w:b/>
-          <w:bCs/>
-          <w:sz w:val="32"/>
-          <w:szCs w:val="32"/>
-          <w:u w:val="single"/>
-          <w:lang w:val="bg-BG"/>
-        </w:rPr>
-        <w:t xml:space="preserve"> входа на системата.</w:t>
+        <w:t xml:space="preserve"> изчисли математическото очакване, диперсията и спектралната пътност на изходния сигнал на системата при бял шум нна входа на системата.</w:t>
       </w:r>
     </w:p>
     <w:p>
@@ -3476,19 +3588,7 @@
           <w:u w:val="single"/>
           <w:lang w:val="bg-BG"/>
         </w:rPr>
-        <w:t xml:space="preserve"> синтезира закон за управление при описание в пространството на състояния</w:t>
-      </w:r>
-      <w:r>
-        <w:rPr>
-          <w:rFonts w:ascii="Times New Roman" w:hAnsi="Times New Roman" w:cs="Times New Roman"/>
-          <w:b/>
-          <w:bCs/>
-          <w:sz w:val="32"/>
-          <w:szCs w:val="32"/>
-          <w:u w:val="single"/>
-          <w:lang w:val="bg-BG"/>
-        </w:rPr>
-        <w:t>:</w:t>
+        <w:t xml:space="preserve"> синтезира закон за управление при описание в пространството на състояния:</w:t>
       </w:r>
     </w:p>
     <w:p>
@@ -3786,7 +3886,7 @@
       </w:pPr>
     </w:p>
     <w:sectPr>
-      <w:footerReference w:type="default" r:id="rId28"/>
+      <w:footerReference w:type="default" r:id="rId30"/>
       <w:pgSz w:w="12240" w:h="15840"/>
       <w:pgMar w:top="1440" w:right="1440" w:bottom="1440" w:left="1440" w:header="708" w:footer="708" w:gutter="0"/>
       <w:pgNumType w:start="2"/>

</xml_diff>

<commit_message>
example point 1 added
</commit_message>
<xml_diff>
--- a/kursova_ЛСУ.docx
+++ b/kursova_ЛСУ.docx
@@ -2963,6 +2963,7 @@
       <w:r>
         <w:rPr>
           <w:rFonts w:ascii="Times New Roman" w:hAnsi="Times New Roman" w:cs="Times New Roman"/>
+          <w:noProof/>
           <w:sz w:val="28"/>
           <w:szCs w:val="28"/>
           <w:lang w:val="bg-BG"/>
@@ -3021,6 +3022,7 @@
           <w:rFonts w:ascii="Times New Roman" w:hAnsi="Times New Roman" w:cs="Times New Roman"/>
           <w:b/>
           <w:bCs/>
+          <w:noProof/>
           <w:sz w:val="32"/>
           <w:szCs w:val="32"/>
           <w:u w:val="single"/>
@@ -3068,11 +3070,8 @@
       <w:pPr>
         <w:rPr>
           <w:rFonts w:ascii="Times New Roman" w:hAnsi="Times New Roman" w:cs="Times New Roman"/>
-          <w:b/>
-          <w:bCs/>
-          <w:sz w:val="32"/>
-          <w:szCs w:val="32"/>
-          <w:u w:val="single"/>
+          <w:sz w:val="28"/>
+          <w:szCs w:val="28"/>
           <w:lang w:val="bg-BG"/>
         </w:rPr>
       </w:pPr>
@@ -3101,6 +3100,66 @@
           <w:lang w:val="bg-BG"/>
         </w:rPr>
         <w:t>след предварително приближаване, така че да вземем корени с отрицателна реална част и системата ни да бъде устойчива.</w:t>
+      </w:r>
+    </w:p>
+    <w:p>
+      <w:pPr>
+        <w:rPr>
+          <w:rFonts w:ascii="Times New Roman" w:hAnsi="Times New Roman" w:cs="Times New Roman"/>
+          <w:b/>
+          <w:bCs/>
+          <w:sz w:val="32"/>
+          <w:szCs w:val="32"/>
+          <w:u w:val="single"/>
+          <w:lang w:val="bg-BG"/>
+        </w:rPr>
+      </w:pPr>
+      <w:r>
+        <w:rPr>
+          <w:rFonts w:ascii="Times New Roman" w:hAnsi="Times New Roman" w:cs="Times New Roman"/>
+          <w:b/>
+          <w:bCs/>
+          <w:sz w:val="32"/>
+          <w:szCs w:val="32"/>
+          <w:u w:val="single"/>
+          <w:lang w:val="bg-BG"/>
+        </w:rPr>
+        <w:lastRenderedPageBreak/>
+        <w:drawing>
+          <wp:inline distT="0" distB="0" distL="0" distR="0" wp14:anchorId="0CC59A0A" wp14:editId="13B3391E">
+            <wp:extent cx="5334000" cy="4000500"/>
+            <wp:effectExtent l="0" t="0" r="0" b="0"/>
+            <wp:docPr id="294909949" name="Picture 1" descr="A graph of a function&#10;&#10;Description automatically generated"/>
+            <wp:cNvGraphicFramePr>
+              <a:graphicFrameLocks xmlns:a="http://schemas.openxmlformats.org/drawingml/2006/main" noChangeAspect="1"/>
+            </wp:cNvGraphicFramePr>
+            <a:graphic xmlns:a="http://schemas.openxmlformats.org/drawingml/2006/main">
+              <a:graphicData uri="http://schemas.openxmlformats.org/drawingml/2006/picture">
+                <pic:pic xmlns:pic="http://schemas.openxmlformats.org/drawingml/2006/picture">
+                  <pic:nvPicPr>
+                    <pic:cNvPr id="294909949" name="Picture 1" descr="A graph of a function&#10;&#10;Description automatically generated"/>
+                    <pic:cNvPicPr/>
+                  </pic:nvPicPr>
+                  <pic:blipFill>
+                    <a:blip r:embed="rId30"/>
+                    <a:stretch>
+                      <a:fillRect/>
+                    </a:stretch>
+                  </pic:blipFill>
+                  <pic:spPr>
+                    <a:xfrm>
+                      <a:off x="0" y="0"/>
+                      <a:ext cx="5334000" cy="4000500"/>
+                    </a:xfrm>
+                    <a:prstGeom prst="rect">
+                      <a:avLst/>
+                    </a:prstGeom>
+                  </pic:spPr>
+                </pic:pic>
+              </a:graphicData>
+            </a:graphic>
+          </wp:inline>
+        </w:drawing>
       </w:r>
     </w:p>
     <w:p>
@@ -3403,81 +3462,81 @@
           <w:u w:val="single"/>
           <w:lang w:val="bg-BG"/>
         </w:rPr>
+        <w:t xml:space="preserve">Задача </w:t>
+      </w:r>
+      <w:r>
+        <w:rPr>
+          <w:rFonts w:ascii="Times New Roman" w:hAnsi="Times New Roman" w:cs="Times New Roman"/>
+          <w:b/>
+          <w:bCs/>
+          <w:sz w:val="32"/>
+          <w:szCs w:val="32"/>
+          <w:u w:val="single"/>
+          <w:lang w:val="bg-BG"/>
+        </w:rPr>
+        <w:t>7</w:t>
+      </w:r>
+      <w:r>
+        <w:rPr>
+          <w:rFonts w:ascii="Times New Roman" w:hAnsi="Times New Roman" w:cs="Times New Roman"/>
+          <w:b/>
+          <w:bCs/>
+          <w:sz w:val="32"/>
+          <w:szCs w:val="32"/>
+          <w:u w:val="single"/>
+          <w:lang w:val="bg-BG"/>
+        </w:rPr>
+        <w:t xml:space="preserve">. Да се </w:t>
+      </w:r>
+      <w:r>
+        <w:rPr>
+          <w:rFonts w:ascii="Times New Roman" w:hAnsi="Times New Roman" w:cs="Times New Roman"/>
+          <w:b/>
+          <w:bCs/>
+          <w:sz w:val="32"/>
+          <w:szCs w:val="32"/>
+          <w:u w:val="single"/>
+          <w:lang w:val="bg-BG"/>
+        </w:rPr>
+        <w:t>изследва устойчивостта на дискретизираната система.</w:t>
+      </w:r>
+    </w:p>
+    <w:p>
+      <w:pPr>
+        <w:rPr>
+          <w:rFonts w:ascii="Times New Roman" w:hAnsi="Times New Roman" w:cs="Times New Roman"/>
+          <w:b/>
+          <w:bCs/>
+          <w:sz w:val="32"/>
+          <w:szCs w:val="32"/>
+          <w:u w:val="single"/>
+          <w:lang w:val="bg-BG"/>
+        </w:rPr>
+      </w:pPr>
+    </w:p>
+    <w:p>
+      <w:pPr>
+        <w:rPr>
+          <w:rFonts w:ascii="Times New Roman" w:hAnsi="Times New Roman" w:cs="Times New Roman"/>
+          <w:b/>
+          <w:bCs/>
+          <w:sz w:val="32"/>
+          <w:szCs w:val="32"/>
+          <w:u w:val="single"/>
+          <w:lang w:val="bg-BG"/>
+        </w:rPr>
+      </w:pPr>
+      <w:r>
+        <w:rPr>
+          <w:rFonts w:ascii="Times New Roman" w:hAnsi="Times New Roman" w:cs="Times New Roman"/>
+          <w:b/>
+          <w:bCs/>
+          <w:sz w:val="32"/>
+          <w:szCs w:val="32"/>
+          <w:u w:val="single"/>
+          <w:lang w:val="bg-BG"/>
+        </w:rPr>
         <w:lastRenderedPageBreak/>
-        <w:t xml:space="preserve">Задача </w:t>
-      </w:r>
-      <w:r>
-        <w:rPr>
-          <w:rFonts w:ascii="Times New Roman" w:hAnsi="Times New Roman" w:cs="Times New Roman"/>
-          <w:b/>
-          <w:bCs/>
-          <w:sz w:val="32"/>
-          <w:szCs w:val="32"/>
-          <w:u w:val="single"/>
-          <w:lang w:val="bg-BG"/>
-        </w:rPr>
-        <w:t>7</w:t>
-      </w:r>
-      <w:r>
-        <w:rPr>
-          <w:rFonts w:ascii="Times New Roman" w:hAnsi="Times New Roman" w:cs="Times New Roman"/>
-          <w:b/>
-          <w:bCs/>
-          <w:sz w:val="32"/>
-          <w:szCs w:val="32"/>
-          <w:u w:val="single"/>
-          <w:lang w:val="bg-BG"/>
-        </w:rPr>
-        <w:t xml:space="preserve">. Да се </w:t>
-      </w:r>
-      <w:r>
-        <w:rPr>
-          <w:rFonts w:ascii="Times New Roman" w:hAnsi="Times New Roman" w:cs="Times New Roman"/>
-          <w:b/>
-          <w:bCs/>
-          <w:sz w:val="32"/>
-          <w:szCs w:val="32"/>
-          <w:u w:val="single"/>
-          <w:lang w:val="bg-BG"/>
-        </w:rPr>
-        <w:t>изследва устойчивостта на дискретизираната система.</w:t>
-      </w:r>
-    </w:p>
-    <w:p>
-      <w:pPr>
-        <w:rPr>
-          <w:rFonts w:ascii="Times New Roman" w:hAnsi="Times New Roman" w:cs="Times New Roman"/>
-          <w:b/>
-          <w:bCs/>
-          <w:sz w:val="32"/>
-          <w:szCs w:val="32"/>
-          <w:u w:val="single"/>
-          <w:lang w:val="bg-BG"/>
-        </w:rPr>
-      </w:pPr>
-    </w:p>
-    <w:p>
-      <w:pPr>
-        <w:rPr>
-          <w:rFonts w:ascii="Times New Roman" w:hAnsi="Times New Roman" w:cs="Times New Roman"/>
-          <w:b/>
-          <w:bCs/>
-          <w:sz w:val="32"/>
-          <w:szCs w:val="32"/>
-          <w:u w:val="single"/>
-          <w:lang w:val="bg-BG"/>
-        </w:rPr>
-      </w:pPr>
-      <w:r>
-        <w:rPr>
-          <w:rFonts w:ascii="Times New Roman" w:hAnsi="Times New Roman" w:cs="Times New Roman"/>
-          <w:b/>
-          <w:bCs/>
-          <w:sz w:val="32"/>
-          <w:szCs w:val="32"/>
-          <w:u w:val="single"/>
-          <w:lang w:val="bg-BG"/>
-        </w:rPr>
         <w:t xml:space="preserve">Задача </w:t>
       </w:r>
       <w:r>
@@ -3886,7 +3945,7 @@
       </w:pPr>
     </w:p>
     <w:sectPr>
-      <w:footerReference w:type="default" r:id="rId30"/>
+      <w:footerReference w:type="default" r:id="rId31"/>
       <w:pgSz w:w="12240" w:h="15840"/>
       <w:pgMar w:top="1440" w:right="1440" w:bottom="1440" w:left="1440" w:header="708" w:footer="708" w:gutter="0"/>
       <w:pgNumType w:start="2"/>

</xml_diff>

<commit_message>
added documentation task 5
</commit_message>
<xml_diff>
--- a/kursova_ЛСУ.docx
+++ b/kursova_ЛСУ.docx
@@ -4282,14 +4282,86 @@
     <w:p>
       <w:pPr>
         <w:rPr>
-          <w:noProof/>
-          <w:lang w:val="bg-BG"/>
-        </w:rPr>
-      </w:pPr>
-      <w:r>
-        <w:rPr>
-          <w:noProof/>
-          <w:lang w:val="bg-BG"/>
+          <w:rFonts w:ascii="Times New Roman" w:hAnsi="Times New Roman" w:cs="Times New Roman"/>
+          <w:b/>
+          <w:bCs/>
+          <w:sz w:val="32"/>
+          <w:szCs w:val="32"/>
+          <w:u w:val="single"/>
+          <w:lang w:val="bg-BG"/>
+        </w:rPr>
+      </w:pPr>
+    </w:p>
+    <w:p>
+      <w:pPr>
+        <w:rPr>
+          <w:rFonts w:ascii="Times New Roman" w:hAnsi="Times New Roman" w:cs="Times New Roman"/>
+          <w:b/>
+          <w:bCs/>
+          <w:sz w:val="32"/>
+          <w:szCs w:val="32"/>
+          <w:u w:val="single"/>
+          <w:lang w:val="bg-BG"/>
+        </w:rPr>
+      </w:pPr>
+    </w:p>
+    <w:p>
+      <w:pPr>
+        <w:rPr>
+          <w:noProof/>
+        </w:rPr>
+      </w:pPr>
+      <w:r>
+        <w:rPr>
+          <w:rFonts w:ascii="Times New Roman" w:hAnsi="Times New Roman" w:cs="Times New Roman"/>
+          <w:b/>
+          <w:bCs/>
+          <w:sz w:val="32"/>
+          <w:szCs w:val="32"/>
+          <w:u w:val="single"/>
+          <w:lang w:val="bg-BG"/>
+        </w:rPr>
+        <w:t xml:space="preserve">Задача </w:t>
+      </w:r>
+      <w:r>
+        <w:rPr>
+          <w:rFonts w:ascii="Times New Roman" w:hAnsi="Times New Roman" w:cs="Times New Roman"/>
+          <w:b/>
+          <w:bCs/>
+          <w:sz w:val="32"/>
+          <w:szCs w:val="32"/>
+          <w:u w:val="single"/>
+          <w:lang w:val="bg-BG"/>
+        </w:rPr>
+        <w:t>4.</w:t>
+      </w:r>
+      <w:r>
+        <w:rPr>
+          <w:rFonts w:ascii="Times New Roman" w:hAnsi="Times New Roman" w:cs="Times New Roman"/>
+          <w:b/>
+          <w:bCs/>
+          <w:sz w:val="32"/>
+          <w:szCs w:val="32"/>
+          <w:u w:val="single"/>
+          <w:lang w:val="bg-BG"/>
+        </w:rPr>
+        <w:t xml:space="preserve"> Да се </w:t>
+      </w:r>
+      <w:r>
+        <w:rPr>
+          <w:rFonts w:ascii="Times New Roman" w:hAnsi="Times New Roman" w:cs="Times New Roman"/>
+          <w:b/>
+          <w:bCs/>
+          <w:sz w:val="32"/>
+          <w:szCs w:val="32"/>
+          <w:u w:val="single"/>
+          <w:lang w:val="bg-BG"/>
+        </w:rPr>
+        <w:t>намери описанието на системата в пространството на състояния.</w:t>
+      </w:r>
+      <w:r>
+        <w:rPr>
+          <w:noProof/>
         </w:rPr>
         <w:t xml:space="preserve"> </w:t>
       </w:r>
@@ -4313,6 +4385,136 @@
           <w:bCs/>
           <w:sz w:val="32"/>
           <w:szCs w:val="32"/>
+          <w:lang w:val="bg-BG"/>
+        </w:rPr>
+        <w:lastRenderedPageBreak/>
+        <w:drawing>
+          <wp:inline distT="0" distB="0" distL="0" distR="0" wp14:anchorId="4F937AB8" wp14:editId="67D7D575">
+            <wp:extent cx="5620534" cy="7906853"/>
+            <wp:effectExtent l="0" t="0" r="0" b="0"/>
+            <wp:docPr id="1960303050" name="Picture 1" descr="A paper with writing on it&#10;&#10;Description automatically generated"/>
+            <wp:cNvGraphicFramePr>
+              <a:graphicFrameLocks xmlns:a="http://schemas.openxmlformats.org/drawingml/2006/main" noChangeAspect="1"/>
+            </wp:cNvGraphicFramePr>
+            <a:graphic xmlns:a="http://schemas.openxmlformats.org/drawingml/2006/main">
+              <a:graphicData uri="http://schemas.openxmlformats.org/drawingml/2006/picture">
+                <pic:pic xmlns:pic="http://schemas.openxmlformats.org/drawingml/2006/picture">
+                  <pic:nvPicPr>
+                    <pic:cNvPr id="1960303050" name="Picture 1" descr="A paper with writing on it&#10;&#10;Description automatically generated"/>
+                    <pic:cNvPicPr/>
+                  </pic:nvPicPr>
+                  <pic:blipFill>
+                    <a:blip r:embed="rId48"/>
+                    <a:stretch>
+                      <a:fillRect/>
+                    </a:stretch>
+                  </pic:blipFill>
+                  <pic:spPr>
+                    <a:xfrm>
+                      <a:off x="0" y="0"/>
+                      <a:ext cx="5620534" cy="7906853"/>
+                    </a:xfrm>
+                    <a:prstGeom prst="rect">
+                      <a:avLst/>
+                    </a:prstGeom>
+                  </pic:spPr>
+                </pic:pic>
+              </a:graphicData>
+            </a:graphic>
+          </wp:inline>
+        </w:drawing>
+      </w:r>
+      <w:r>
+        <w:rPr>
+          <w:noProof/>
+        </w:rPr>
+        <w:t xml:space="preserve"> </w:t>
+      </w:r>
+      <w:r>
+        <w:rPr>
+          <w:rFonts w:ascii="Times New Roman" w:hAnsi="Times New Roman" w:cs="Times New Roman"/>
+          <w:b/>
+          <w:bCs/>
+          <w:sz w:val="32"/>
+          <w:szCs w:val="32"/>
+          <w:lang w:val="bg-BG"/>
+        </w:rPr>
+        <w:lastRenderedPageBreak/>
+        <w:drawing>
+          <wp:inline distT="0" distB="0" distL="0" distR="0" wp14:anchorId="69B0C647" wp14:editId="3DB37419">
+            <wp:extent cx="5677692" cy="8002117"/>
+            <wp:effectExtent l="0" t="0" r="0" b="0"/>
+            <wp:docPr id="1528831411" name="Picture 1" descr="A white board with blue writing on it&#10;&#10;Description automatically generated"/>
+            <wp:cNvGraphicFramePr>
+              <a:graphicFrameLocks xmlns:a="http://schemas.openxmlformats.org/drawingml/2006/main" noChangeAspect="1"/>
+            </wp:cNvGraphicFramePr>
+            <a:graphic xmlns:a="http://schemas.openxmlformats.org/drawingml/2006/main">
+              <a:graphicData uri="http://schemas.openxmlformats.org/drawingml/2006/picture">
+                <pic:pic xmlns:pic="http://schemas.openxmlformats.org/drawingml/2006/picture">
+                  <pic:nvPicPr>
+                    <pic:cNvPr id="1528831411" name="Picture 1" descr="A white board with blue writing on it&#10;&#10;Description automatically generated"/>
+                    <pic:cNvPicPr/>
+                  </pic:nvPicPr>
+                  <pic:blipFill>
+                    <a:blip r:embed="rId49"/>
+                    <a:stretch>
+                      <a:fillRect/>
+                    </a:stretch>
+                  </pic:blipFill>
+                  <pic:spPr>
+                    <a:xfrm>
+                      <a:off x="0" y="0"/>
+                      <a:ext cx="5677692" cy="8002117"/>
+                    </a:xfrm>
+                    <a:prstGeom prst="rect">
+                      <a:avLst/>
+                    </a:prstGeom>
+                  </pic:spPr>
+                </pic:pic>
+              </a:graphicData>
+            </a:graphic>
+          </wp:inline>
+        </w:drawing>
+      </w:r>
+    </w:p>
+    <w:p>
+      <w:pPr>
+        <w:rPr>
+          <w:rFonts w:ascii="Times New Roman" w:hAnsi="Times New Roman" w:cs="Times New Roman"/>
+          <w:b/>
+          <w:bCs/>
+          <w:sz w:val="32"/>
+          <w:szCs w:val="32"/>
+          <w:u w:val="single"/>
+          <w:lang w:val="bg-BG"/>
+        </w:rPr>
+      </w:pPr>
+      <w:r>
+        <w:rPr>
+          <w:rFonts w:ascii="Times New Roman" w:hAnsi="Times New Roman" w:cs="Times New Roman"/>
+          <w:b/>
+          <w:bCs/>
+          <w:sz w:val="32"/>
+          <w:szCs w:val="32"/>
+          <w:lang w:val="bg-BG"/>
+        </w:rPr>
+        <w:lastRenderedPageBreak/>
+        <w:t xml:space="preserve"> </w:t>
+      </w:r>
+    </w:p>
+    <w:p>
+      <w:pPr>
+        <w:rPr>
+          <w:noProof/>
+        </w:rPr>
+      </w:pPr>
+      <w:r>
+        <w:rPr>
+          <w:rFonts w:ascii="Times New Roman" w:hAnsi="Times New Roman" w:cs="Times New Roman"/>
+          <w:b/>
+          <w:bCs/>
+          <w:sz w:val="32"/>
+          <w:szCs w:val="32"/>
           <w:u w:val="single"/>
           <w:lang w:val="bg-BG"/>
         </w:rPr>
@@ -4328,117 +4530,514 @@
           <w:u w:val="single"/>
           <w:lang w:val="bg-BG"/>
         </w:rPr>
-        <w:t>4.</w:t>
-      </w:r>
-      <w:r>
-        <w:rPr>
-          <w:rFonts w:ascii="Times New Roman" w:hAnsi="Times New Roman" w:cs="Times New Roman"/>
-          <w:b/>
-          <w:bCs/>
-          <w:sz w:val="32"/>
-          <w:szCs w:val="32"/>
-          <w:u w:val="single"/>
-          <w:lang w:val="bg-BG"/>
-        </w:rPr>
-        <w:t xml:space="preserve"> Да се </w:t>
-      </w:r>
-      <w:r>
-        <w:rPr>
-          <w:rFonts w:ascii="Times New Roman" w:hAnsi="Times New Roman" w:cs="Times New Roman"/>
-          <w:b/>
-          <w:bCs/>
-          <w:sz w:val="32"/>
-          <w:szCs w:val="32"/>
-          <w:u w:val="single"/>
-          <w:lang w:val="bg-BG"/>
-        </w:rPr>
-        <w:t>намери описанието на системата в пространството на състояния.</w:t>
-      </w:r>
-    </w:p>
-    <w:p>
-      <w:pPr>
-        <w:rPr>
-          <w:rFonts w:ascii="Times New Roman" w:hAnsi="Times New Roman" w:cs="Times New Roman"/>
-          <w:b/>
-          <w:bCs/>
-          <w:sz w:val="32"/>
-          <w:szCs w:val="32"/>
-          <w:u w:val="single"/>
-          <w:lang w:val="bg-BG"/>
-        </w:rPr>
-      </w:pPr>
-      <w:r>
-        <w:rPr>
-          <w:rFonts w:ascii="Times New Roman" w:hAnsi="Times New Roman" w:cs="Times New Roman"/>
-          <w:b/>
-          <w:bCs/>
-          <w:sz w:val="32"/>
-          <w:szCs w:val="32"/>
-          <w:lang w:val="bg-BG"/>
+        <w:t>5</w:t>
+      </w:r>
+      <w:r>
+        <w:rPr>
+          <w:rFonts w:ascii="Times New Roman" w:hAnsi="Times New Roman" w:cs="Times New Roman"/>
+          <w:b/>
+          <w:bCs/>
+          <w:sz w:val="32"/>
+          <w:szCs w:val="32"/>
+          <w:u w:val="single"/>
+          <w:lang w:val="bg-BG"/>
+        </w:rPr>
+        <w:t xml:space="preserve">. Да </w:t>
+      </w:r>
+      <w:r>
+        <w:rPr>
+          <w:rFonts w:ascii="Times New Roman" w:hAnsi="Times New Roman" w:cs="Times New Roman"/>
+          <w:b/>
+          <w:bCs/>
+          <w:sz w:val="32"/>
+          <w:szCs w:val="32"/>
+          <w:u w:val="single"/>
+          <w:lang w:val="bg-BG"/>
+        </w:rPr>
+        <w:t>се изчисли и построи преходната матрица на системата.</w:t>
+      </w:r>
+      <w:r>
+        <w:rPr>
+          <w:noProof/>
         </w:rPr>
         <w:t xml:space="preserve"> </w:t>
       </w:r>
-    </w:p>
-    <w:p>
-      <w:pPr>
-        <w:rPr>
-          <w:rFonts w:ascii="Times New Roman" w:hAnsi="Times New Roman" w:cs="Times New Roman"/>
-          <w:b/>
-          <w:bCs/>
-          <w:sz w:val="32"/>
-          <w:szCs w:val="32"/>
-          <w:u w:val="single"/>
-          <w:lang w:val="bg-BG"/>
-        </w:rPr>
-      </w:pPr>
-      <w:r>
-        <w:rPr>
-          <w:rFonts w:ascii="Times New Roman" w:hAnsi="Times New Roman" w:cs="Times New Roman"/>
-          <w:b/>
-          <w:bCs/>
-          <w:sz w:val="32"/>
-          <w:szCs w:val="32"/>
-          <w:u w:val="single"/>
-          <w:lang w:val="bg-BG"/>
-        </w:rPr>
-        <w:t xml:space="preserve">Задача </w:t>
-      </w:r>
-      <w:r>
-        <w:rPr>
-          <w:rFonts w:ascii="Times New Roman" w:hAnsi="Times New Roman" w:cs="Times New Roman"/>
-          <w:b/>
-          <w:bCs/>
-          <w:sz w:val="32"/>
-          <w:szCs w:val="32"/>
-          <w:u w:val="single"/>
-          <w:lang w:val="bg-BG"/>
+      <w:r>
+        <w:rPr>
+          <w:rFonts w:ascii="Times New Roman" w:hAnsi="Times New Roman" w:cs="Times New Roman"/>
+          <w:b/>
+          <w:bCs/>
+          <w:sz w:val="32"/>
+          <w:szCs w:val="32"/>
+          <w:lang w:val="bg-BG"/>
+        </w:rPr>
+        <w:drawing>
+          <wp:inline distT="0" distB="0" distL="0" distR="0" wp14:anchorId="41D49714" wp14:editId="1EE2A20A">
+            <wp:extent cx="5943600" cy="3883025"/>
+            <wp:effectExtent l="0" t="0" r="0" b="3175"/>
+            <wp:docPr id="132180951" name="Picture 1" descr="A screenshot of a computer&#10;&#10;Description automatically generated"/>
+            <wp:cNvGraphicFramePr>
+              <a:graphicFrameLocks xmlns:a="http://schemas.openxmlformats.org/drawingml/2006/main" noChangeAspect="1"/>
+            </wp:cNvGraphicFramePr>
+            <a:graphic xmlns:a="http://schemas.openxmlformats.org/drawingml/2006/main">
+              <a:graphicData uri="http://schemas.openxmlformats.org/drawingml/2006/picture">
+                <pic:pic xmlns:pic="http://schemas.openxmlformats.org/drawingml/2006/picture">
+                  <pic:nvPicPr>
+                    <pic:cNvPr id="132180951" name="Picture 1" descr="A screenshot of a computer&#10;&#10;Description automatically generated"/>
+                    <pic:cNvPicPr/>
+                  </pic:nvPicPr>
+                  <pic:blipFill>
+                    <a:blip r:embed="rId50"/>
+                    <a:stretch>
+                      <a:fillRect/>
+                    </a:stretch>
+                  </pic:blipFill>
+                  <pic:spPr>
+                    <a:xfrm>
+                      <a:off x="0" y="0"/>
+                      <a:ext cx="5943600" cy="3883025"/>
+                    </a:xfrm>
+                    <a:prstGeom prst="rect">
+                      <a:avLst/>
+                    </a:prstGeom>
+                  </pic:spPr>
+                </pic:pic>
+              </a:graphicData>
+            </a:graphic>
+          </wp:inline>
+        </w:drawing>
+      </w:r>
+    </w:p>
+    <w:p>
+      <w:pPr>
+        <w:rPr>
+          <w:noProof/>
+          <w:lang w:val="bg-BG"/>
+        </w:rPr>
+      </w:pPr>
+      <w:r>
+        <w:rPr>
+          <w:rFonts w:ascii="Times New Roman" w:hAnsi="Times New Roman" w:cs="Times New Roman"/>
+          <w:b/>
+          <w:bCs/>
+          <w:noProof/>
+          <w:sz w:val="32"/>
+          <w:szCs w:val="32"/>
+          <w:lang w:val="bg-BG"/>
+        </w:rPr>
+        <w:lastRenderedPageBreak/>
+        <w:drawing>
+          <wp:inline distT="0" distB="0" distL="0" distR="0" wp14:anchorId="625C698D" wp14:editId="490715A0">
+            <wp:extent cx="5328285" cy="3991610"/>
+            <wp:effectExtent l="0" t="0" r="0" b="0"/>
+            <wp:docPr id="1512590159" name="Picture 1"/>
+            <wp:cNvGraphicFramePr>
+              <a:graphicFrameLocks xmlns:a="http://schemas.openxmlformats.org/drawingml/2006/main" noChangeAspect="1"/>
+            </wp:cNvGraphicFramePr>
+            <a:graphic xmlns:a="http://schemas.openxmlformats.org/drawingml/2006/main">
+              <a:graphicData uri="http://schemas.openxmlformats.org/drawingml/2006/picture">
+                <pic:pic xmlns:pic="http://schemas.openxmlformats.org/drawingml/2006/picture">
+                  <pic:nvPicPr>
+                    <pic:cNvPr id="0" name="Picture 1"/>
+                    <pic:cNvPicPr>
+                      <a:picLocks noChangeAspect="1" noChangeArrowheads="1"/>
+                    </pic:cNvPicPr>
+                  </pic:nvPicPr>
+                  <pic:blipFill>
+                    <a:blip r:embed="rId51">
+                      <a:extLst>
+                        <a:ext uri="{28A0092B-C50C-407E-A947-70E740481C1C}">
+                          <a14:useLocalDpi xmlns:a14="http://schemas.microsoft.com/office/drawing/2010/main" val="0"/>
+                        </a:ext>
+                      </a:extLst>
+                    </a:blip>
+                    <a:srcRect/>
+                    <a:stretch>
+                      <a:fillRect/>
+                    </a:stretch>
+                  </pic:blipFill>
+                  <pic:spPr bwMode="auto">
+                    <a:xfrm>
+                      <a:off x="0" y="0"/>
+                      <a:ext cx="5328285" cy="3991610"/>
+                    </a:xfrm>
+                    <a:prstGeom prst="rect">
+                      <a:avLst/>
+                    </a:prstGeom>
+                    <a:noFill/>
+                    <a:ln>
+                      <a:noFill/>
+                    </a:ln>
+                  </pic:spPr>
+                </pic:pic>
+              </a:graphicData>
+            </a:graphic>
+          </wp:inline>
+        </w:drawing>
+      </w:r>
+      <w:r>
+        <w:rPr>
+          <w:rFonts w:ascii="Times New Roman" w:hAnsi="Times New Roman" w:cs="Times New Roman"/>
+          <w:sz w:val="32"/>
+          <w:szCs w:val="32"/>
+          <w:lang w:val="bg-BG"/>
+        </w:rPr>
+        <w:br/>
+      </w:r>
+      <w:r>
+        <w:rPr>
+          <w:noProof/>
+          <w:lang w:val="bg-BG"/>
+        </w:rPr>
+        <w:t>Преходна матрица по състояние х1</w:t>
+      </w:r>
+    </w:p>
+    <w:p>
+      <w:pPr>
+        <w:rPr>
+          <w:noProof/>
+        </w:rPr>
+      </w:pPr>
+      <w:r>
+        <w:rPr>
+          <w:rFonts w:ascii="Times New Roman" w:hAnsi="Times New Roman" w:cs="Times New Roman"/>
+          <w:noProof/>
+          <w:sz w:val="32"/>
+          <w:szCs w:val="32"/>
+        </w:rPr>
+        <w:drawing>
+          <wp:inline distT="0" distB="0" distL="0" distR="0" wp14:anchorId="14BAA7F2" wp14:editId="7002096B">
+            <wp:extent cx="5943600" cy="2955925"/>
+            <wp:effectExtent l="0" t="0" r="0" b="0"/>
+            <wp:docPr id="1307441929" name="Picture 2"/>
+            <wp:cNvGraphicFramePr>
+              <a:graphicFrameLocks xmlns:a="http://schemas.openxmlformats.org/drawingml/2006/main" noChangeAspect="1"/>
+            </wp:cNvGraphicFramePr>
+            <a:graphic xmlns:a="http://schemas.openxmlformats.org/drawingml/2006/main">
+              <a:graphicData uri="http://schemas.openxmlformats.org/drawingml/2006/picture">
+                <pic:pic xmlns:pic="http://schemas.openxmlformats.org/drawingml/2006/picture">
+                  <pic:nvPicPr>
+                    <pic:cNvPr id="0" name="Picture 2"/>
+                    <pic:cNvPicPr>
+                      <a:picLocks noChangeAspect="1" noChangeArrowheads="1"/>
+                    </pic:cNvPicPr>
+                  </pic:nvPicPr>
+                  <pic:blipFill>
+                    <a:blip r:embed="rId52" cstate="print">
+                      <a:extLst>
+                        <a:ext uri="{28A0092B-C50C-407E-A947-70E740481C1C}">
+                          <a14:useLocalDpi xmlns:a14="http://schemas.microsoft.com/office/drawing/2010/main" val="0"/>
+                        </a:ext>
+                      </a:extLst>
+                    </a:blip>
+                    <a:srcRect/>
+                    <a:stretch>
+                      <a:fillRect/>
+                    </a:stretch>
+                  </pic:blipFill>
+                  <pic:spPr bwMode="auto">
+                    <a:xfrm>
+                      <a:off x="0" y="0"/>
+                      <a:ext cx="5943600" cy="2955925"/>
+                    </a:xfrm>
+                    <a:prstGeom prst="rect">
+                      <a:avLst/>
+                    </a:prstGeom>
+                    <a:noFill/>
+                    <a:ln>
+                      <a:noFill/>
+                    </a:ln>
+                  </pic:spPr>
+                </pic:pic>
+              </a:graphicData>
+            </a:graphic>
+          </wp:inline>
+        </w:drawing>
+      </w:r>
+      <w:r>
+        <w:rPr>
+          <w:noProof/>
+          <w:lang w:val="bg-BG"/>
+        </w:rPr>
+        <w:t xml:space="preserve"> </w:t>
+      </w:r>
+      <w:r>
+        <w:rPr>
+          <w:noProof/>
+          <w:lang w:val="bg-BG"/>
+        </w:rPr>
+        <w:t>Преходна матрица по състояние х</w:t>
+      </w:r>
+      <w:r>
+        <w:rPr>
+          <w:noProof/>
+        </w:rPr>
+        <w:t>2</w:t>
+      </w:r>
+    </w:p>
+    <w:p>
+      <w:pPr>
+        <w:rPr>
+          <w:noProof/>
+        </w:rPr>
+      </w:pPr>
+      <w:r>
+        <w:rPr>
+          <w:rFonts w:ascii="Times New Roman" w:hAnsi="Times New Roman" w:cs="Times New Roman"/>
+          <w:noProof/>
+          <w:sz w:val="32"/>
+          <w:szCs w:val="32"/>
+        </w:rPr>
+        <w:lastRenderedPageBreak/>
+        <w:drawing>
+          <wp:inline distT="0" distB="0" distL="0" distR="0" wp14:anchorId="0DA8A1A9" wp14:editId="4C928D99">
+            <wp:extent cx="5943600" cy="2955925"/>
+            <wp:effectExtent l="0" t="0" r="0" b="0"/>
+            <wp:docPr id="1237343853" name="Picture 4"/>
+            <wp:cNvGraphicFramePr>
+              <a:graphicFrameLocks xmlns:a="http://schemas.openxmlformats.org/drawingml/2006/main" noChangeAspect="1"/>
+            </wp:cNvGraphicFramePr>
+            <a:graphic xmlns:a="http://schemas.openxmlformats.org/drawingml/2006/main">
+              <a:graphicData uri="http://schemas.openxmlformats.org/drawingml/2006/picture">
+                <pic:pic xmlns:pic="http://schemas.openxmlformats.org/drawingml/2006/picture">
+                  <pic:nvPicPr>
+                    <pic:cNvPr id="0" name="Picture 4"/>
+                    <pic:cNvPicPr>
+                      <a:picLocks noChangeAspect="1" noChangeArrowheads="1"/>
+                    </pic:cNvPicPr>
+                  </pic:nvPicPr>
+                  <pic:blipFill>
+                    <a:blip r:embed="rId53" cstate="print">
+                      <a:extLst>
+                        <a:ext uri="{28A0092B-C50C-407E-A947-70E740481C1C}">
+                          <a14:useLocalDpi xmlns:a14="http://schemas.microsoft.com/office/drawing/2010/main" val="0"/>
+                        </a:ext>
+                      </a:extLst>
+                    </a:blip>
+                    <a:srcRect/>
+                    <a:stretch>
+                      <a:fillRect/>
+                    </a:stretch>
+                  </pic:blipFill>
+                  <pic:spPr bwMode="auto">
+                    <a:xfrm>
+                      <a:off x="0" y="0"/>
+                      <a:ext cx="5943600" cy="2955925"/>
+                    </a:xfrm>
+                    <a:prstGeom prst="rect">
+                      <a:avLst/>
+                    </a:prstGeom>
+                    <a:noFill/>
+                    <a:ln>
+                      <a:noFill/>
+                    </a:ln>
+                  </pic:spPr>
+                </pic:pic>
+              </a:graphicData>
+            </a:graphic>
+          </wp:inline>
+        </w:drawing>
+      </w:r>
+      <w:r>
+        <w:rPr>
+          <w:noProof/>
+          <w:lang w:val="bg-BG"/>
+        </w:rPr>
+        <w:t xml:space="preserve"> </w:t>
+      </w:r>
+      <w:r>
+        <w:rPr>
+          <w:noProof/>
+          <w:lang w:val="bg-BG"/>
+        </w:rPr>
+        <w:t>Преходна матрица по състояние х</w:t>
+      </w:r>
+      <w:r>
+        <w:rPr>
+          <w:noProof/>
+        </w:rPr>
+        <w:t>3</w:t>
+      </w:r>
+    </w:p>
+    <w:p>
+      <w:pPr>
+        <w:rPr>
+          <w:rFonts w:ascii="Times New Roman" w:hAnsi="Times New Roman" w:cs="Times New Roman"/>
+          <w:sz w:val="32"/>
+          <w:szCs w:val="32"/>
+        </w:rPr>
+      </w:pPr>
+      <w:r>
+        <w:rPr>
+          <w:rFonts w:ascii="Times New Roman" w:hAnsi="Times New Roman" w:cs="Times New Roman"/>
+          <w:noProof/>
+          <w:sz w:val="32"/>
+          <w:szCs w:val="32"/>
+        </w:rPr>
+        <w:drawing>
+          <wp:inline distT="0" distB="0" distL="0" distR="0" wp14:anchorId="0B8467D2" wp14:editId="509DA215">
+            <wp:extent cx="5943600" cy="2955925"/>
+            <wp:effectExtent l="0" t="0" r="0" b="0"/>
+            <wp:docPr id="23150964" name="Picture 5"/>
+            <wp:cNvGraphicFramePr>
+              <a:graphicFrameLocks xmlns:a="http://schemas.openxmlformats.org/drawingml/2006/main" noChangeAspect="1"/>
+            </wp:cNvGraphicFramePr>
+            <a:graphic xmlns:a="http://schemas.openxmlformats.org/drawingml/2006/main">
+              <a:graphicData uri="http://schemas.openxmlformats.org/drawingml/2006/picture">
+                <pic:pic xmlns:pic="http://schemas.openxmlformats.org/drawingml/2006/picture">
+                  <pic:nvPicPr>
+                    <pic:cNvPr id="0" name="Picture 5"/>
+                    <pic:cNvPicPr>
+                      <a:picLocks noChangeAspect="1" noChangeArrowheads="1"/>
+                    </pic:cNvPicPr>
+                  </pic:nvPicPr>
+                  <pic:blipFill>
+                    <a:blip r:embed="rId54" cstate="print">
+                      <a:extLst>
+                        <a:ext uri="{28A0092B-C50C-407E-A947-70E740481C1C}">
+                          <a14:useLocalDpi xmlns:a14="http://schemas.microsoft.com/office/drawing/2010/main" val="0"/>
+                        </a:ext>
+                      </a:extLst>
+                    </a:blip>
+                    <a:srcRect/>
+                    <a:stretch>
+                      <a:fillRect/>
+                    </a:stretch>
+                  </pic:blipFill>
+                  <pic:spPr bwMode="auto">
+                    <a:xfrm>
+                      <a:off x="0" y="0"/>
+                      <a:ext cx="5943600" cy="2955925"/>
+                    </a:xfrm>
+                    <a:prstGeom prst="rect">
+                      <a:avLst/>
+                    </a:prstGeom>
+                    <a:noFill/>
+                    <a:ln>
+                      <a:noFill/>
+                    </a:ln>
+                  </pic:spPr>
+                </pic:pic>
+              </a:graphicData>
+            </a:graphic>
+          </wp:inline>
+        </w:drawing>
+      </w:r>
+    </w:p>
+    <w:p>
+      <w:pPr>
+        <w:rPr>
+          <w:noProof/>
+        </w:rPr>
+      </w:pPr>
+      <w:r>
+        <w:rPr>
+          <w:noProof/>
+          <w:lang w:val="bg-BG"/>
+        </w:rPr>
+        <w:t>Преходна матрица по състояние х</w:t>
+      </w:r>
+      <w:r>
+        <w:rPr>
+          <w:noProof/>
+        </w:rPr>
+        <w:t>4</w:t>
+      </w:r>
+    </w:p>
+    <w:p>
+      <w:pPr>
+        <w:rPr>
+          <w:rFonts w:ascii="Times New Roman" w:hAnsi="Times New Roman" w:cs="Times New Roman"/>
+          <w:sz w:val="32"/>
+          <w:szCs w:val="32"/>
+        </w:rPr>
+      </w:pPr>
+      <w:r>
+        <w:rPr>
+          <w:rFonts w:ascii="Times New Roman" w:hAnsi="Times New Roman" w:cs="Times New Roman"/>
+          <w:noProof/>
+          <w:sz w:val="32"/>
+          <w:szCs w:val="32"/>
+        </w:rPr>
+        <w:lastRenderedPageBreak/>
+        <w:drawing>
+          <wp:inline distT="0" distB="0" distL="0" distR="0" wp14:anchorId="7CCC6F5D" wp14:editId="66352C39">
+            <wp:extent cx="5943600" cy="2955925"/>
+            <wp:effectExtent l="0" t="0" r="0" b="0"/>
+            <wp:docPr id="1509555387" name="Picture 6"/>
+            <wp:cNvGraphicFramePr>
+              <a:graphicFrameLocks xmlns:a="http://schemas.openxmlformats.org/drawingml/2006/main" noChangeAspect="1"/>
+            </wp:cNvGraphicFramePr>
+            <a:graphic xmlns:a="http://schemas.openxmlformats.org/drawingml/2006/main">
+              <a:graphicData uri="http://schemas.openxmlformats.org/drawingml/2006/picture">
+                <pic:pic xmlns:pic="http://schemas.openxmlformats.org/drawingml/2006/picture">
+                  <pic:nvPicPr>
+                    <pic:cNvPr id="0" name="Picture 6"/>
+                    <pic:cNvPicPr>
+                      <a:picLocks noChangeAspect="1" noChangeArrowheads="1"/>
+                    </pic:cNvPicPr>
+                  </pic:nvPicPr>
+                  <pic:blipFill>
+                    <a:blip r:embed="rId55" cstate="print">
+                      <a:extLst>
+                        <a:ext uri="{28A0092B-C50C-407E-A947-70E740481C1C}">
+                          <a14:useLocalDpi xmlns:a14="http://schemas.microsoft.com/office/drawing/2010/main" val="0"/>
+                        </a:ext>
+                      </a:extLst>
+                    </a:blip>
+                    <a:srcRect/>
+                    <a:stretch>
+                      <a:fillRect/>
+                    </a:stretch>
+                  </pic:blipFill>
+                  <pic:spPr bwMode="auto">
+                    <a:xfrm>
+                      <a:off x="0" y="0"/>
+                      <a:ext cx="5943600" cy="2955925"/>
+                    </a:xfrm>
+                    <a:prstGeom prst="rect">
+                      <a:avLst/>
+                    </a:prstGeom>
+                    <a:noFill/>
+                    <a:ln>
+                      <a:noFill/>
+                    </a:ln>
+                  </pic:spPr>
+                </pic:pic>
+              </a:graphicData>
+            </a:graphic>
+          </wp:inline>
+        </w:drawing>
+      </w:r>
+    </w:p>
+    <w:p>
+      <w:pPr>
+        <w:rPr>
+          <w:noProof/>
+        </w:rPr>
+      </w:pPr>
+      <w:r>
+        <w:rPr>
+          <w:noProof/>
+          <w:lang w:val="bg-BG"/>
+        </w:rPr>
+        <w:t>Преходна матрица по състояние х</w:t>
+      </w:r>
+      <w:r>
+        <w:rPr>
+          <w:noProof/>
         </w:rPr>
         <w:t>5</w:t>
       </w:r>
-      <w:r>
-        <w:rPr>
-          <w:rFonts w:ascii="Times New Roman" w:hAnsi="Times New Roman" w:cs="Times New Roman"/>
-          <w:b/>
-          <w:bCs/>
-          <w:sz w:val="32"/>
-          <w:szCs w:val="32"/>
-          <w:u w:val="single"/>
-          <w:lang w:val="bg-BG"/>
-        </w:rPr>
-        <w:t xml:space="preserve">. Да </w:t>
-      </w:r>
-      <w:r>
-        <w:rPr>
-          <w:rFonts w:ascii="Times New Roman" w:hAnsi="Times New Roman" w:cs="Times New Roman"/>
-          <w:b/>
-          <w:bCs/>
-          <w:sz w:val="32"/>
-          <w:szCs w:val="32"/>
-          <w:u w:val="single"/>
-          <w:lang w:val="bg-BG"/>
-        </w:rPr>
-        <w:t>се изчисли и построи преходната матрица на системата.</w:t>
-      </w:r>
+    </w:p>
+    <w:p>
+      <w:pPr>
+        <w:rPr>
+          <w:rFonts w:ascii="Times New Roman" w:hAnsi="Times New Roman" w:cs="Times New Roman"/>
+          <w:sz w:val="32"/>
+          <w:szCs w:val="32"/>
+        </w:rPr>
+      </w:pPr>
     </w:p>
     <w:p>
       <w:pPr>
@@ -4807,6 +5406,7 @@
           <w:szCs w:val="32"/>
           <w:lang w:val="bg-BG"/>
         </w:rPr>
+        <w:lastRenderedPageBreak/>
         <w:t>при пълна информация за вектора на състояние</w:t>
       </w:r>
     </w:p>
@@ -4977,7 +5577,6 @@
           <w:sz w:val="32"/>
           <w:szCs w:val="32"/>
           <w:u w:val="single"/>
-          <w:lang w:val="bg-BG"/>
         </w:rPr>
       </w:pPr>
       <w:r>
@@ -5076,7 +5675,7 @@
       </w:pPr>
     </w:p>
     <w:sectPr>
-      <w:footerReference w:type="default" r:id="rId48"/>
+      <w:footerReference w:type="default" r:id="rId56"/>
       <w:pgSz w:w="12240" w:h="15840"/>
       <w:pgMar w:top="1440" w:right="1440" w:bottom="1440" w:left="1440" w:header="708" w:footer="708" w:gutter="0"/>
       <w:pgNumType w:start="2"/>
@@ -5711,7 +6310,7 @@
   <w:style w:type="paragraph" w:default="1" w:styleId="Normal">
     <w:name w:val="Normal"/>
     <w:qFormat/>
-    <w:rsid w:val="00743B81"/>
+    <w:rsid w:val="003E1F33"/>
   </w:style>
   <w:style w:type="character" w:default="1" w:styleId="DefaultParagraphFont">
     <w:name w:val="Default Paragraph Font"/>

</xml_diff>

<commit_message>
task 8 ready 66%
</commit_message>
<xml_diff>
--- a/kursova_ЛСУ.docx
+++ b/kursova_ЛСУ.docx
@@ -413,6 +413,7 @@
         </w:rPr>
         <w:t xml:space="preserve"> </w:t>
       </w:r>
+      <w:proofErr w:type="spellStart"/>
       <w:r>
         <w:rPr>
           <w:rFonts w:ascii="Times New Roman" w:hAnsi="Times New Roman" w:cs="Times New Roman"/>
@@ -422,6 +423,7 @@
         </w:rPr>
         <w:t>Перев</w:t>
       </w:r>
+      <w:proofErr w:type="spellEnd"/>
       <w:r>
         <w:rPr>
           <w:rFonts w:ascii="Times New Roman" w:hAnsi="Times New Roman" w:cs="Times New Roman"/>
@@ -2730,7 +2732,17 @@
           <w:szCs w:val="28"/>
           <w:lang w:val="bg-BG"/>
         </w:rPr>
-        <w:t xml:space="preserve"> отворената система не обхваща точката на Най</w:t>
+        <w:t xml:space="preserve"> отворената система не обхваща точката на </w:t>
+      </w:r>
+      <w:proofErr w:type="spellStart"/>
+      <w:r>
+        <w:rPr>
+          <w:rFonts w:ascii="Times New Roman" w:hAnsi="Times New Roman" w:cs="Times New Roman"/>
+          <w:sz w:val="28"/>
+          <w:szCs w:val="28"/>
+          <w:lang w:val="bg-BG"/>
+        </w:rPr>
+        <w:t>Най</w:t>
       </w:r>
       <w:r>
         <w:rPr>
@@ -2748,7 +2760,17 @@
           <w:szCs w:val="28"/>
           <w:lang w:val="bg-BG"/>
         </w:rPr>
-        <w:t>вист, затворената система ще е устойчива</w:t>
+        <w:t>вист</w:t>
+      </w:r>
+      <w:proofErr w:type="spellEnd"/>
+      <w:r>
+        <w:rPr>
+          <w:rFonts w:ascii="Times New Roman" w:hAnsi="Times New Roman" w:cs="Times New Roman"/>
+          <w:sz w:val="28"/>
+          <w:szCs w:val="28"/>
+          <w:lang w:val="bg-BG"/>
+        </w:rPr>
+        <w:t>, затворената система ще е устойчива</w:t>
       </w:r>
     </w:p>
     <w:p>
@@ -2860,7 +2882,27 @@
           <w:szCs w:val="28"/>
           <w:lang w:val="bg-BG"/>
         </w:rPr>
-        <w:t>За информирано избиране на коефициентите на усилване първо ще направим ходограф на корените на отворената система</w:t>
+        <w:t xml:space="preserve">За информирано избиране на коефициентите на усилване първо ще направим </w:t>
+      </w:r>
+      <w:proofErr w:type="spellStart"/>
+      <w:r>
+        <w:rPr>
+          <w:rFonts w:ascii="Times New Roman" w:hAnsi="Times New Roman" w:cs="Times New Roman"/>
+          <w:sz w:val="28"/>
+          <w:szCs w:val="28"/>
+          <w:lang w:val="bg-BG"/>
+        </w:rPr>
+        <w:t>ходограф</w:t>
+      </w:r>
+      <w:proofErr w:type="spellEnd"/>
+      <w:r>
+        <w:rPr>
+          <w:rFonts w:ascii="Times New Roman" w:hAnsi="Times New Roman" w:cs="Times New Roman"/>
+          <w:sz w:val="28"/>
+          <w:szCs w:val="28"/>
+          <w:lang w:val="bg-BG"/>
+        </w:rPr>
+        <w:t xml:space="preserve"> на корените на отворената система</w:t>
       </w:r>
       <w:r>
         <w:rPr>
@@ -2922,7 +2964,27 @@
           <w:szCs w:val="28"/>
           <w:lang w:val="bg-BG"/>
         </w:rPr>
-        <w:t>спрямо бързодействието, колебателността и най-вече</w:t>
+        <w:t xml:space="preserve">спрямо бързодействието, </w:t>
+      </w:r>
+      <w:proofErr w:type="spellStart"/>
+      <w:r>
+        <w:rPr>
+          <w:rFonts w:ascii="Times New Roman" w:hAnsi="Times New Roman" w:cs="Times New Roman"/>
+          <w:sz w:val="28"/>
+          <w:szCs w:val="28"/>
+          <w:lang w:val="bg-BG"/>
+        </w:rPr>
+        <w:t>колебателността</w:t>
+      </w:r>
+      <w:proofErr w:type="spellEnd"/>
+      <w:r>
+        <w:rPr>
+          <w:rFonts w:ascii="Times New Roman" w:hAnsi="Times New Roman" w:cs="Times New Roman"/>
+          <w:sz w:val="28"/>
+          <w:szCs w:val="28"/>
+          <w:lang w:val="bg-BG"/>
+        </w:rPr>
+        <w:t xml:space="preserve"> и най-вече</w:t>
       </w:r>
       <w:r>
         <w:rPr>
@@ -3078,15 +3140,65 @@
           <w:szCs w:val="28"/>
           <w:lang w:val="bg-BG"/>
         </w:rPr>
-        <w:t xml:space="preserve">От Ходографа на коренеите се вижда, че запасът по устойчивост е много малък и ще се наложи да изпълним командата </w:t>
-      </w:r>
-      <w:r>
-        <w:rPr>
-          <w:rFonts w:ascii="Times New Roman" w:hAnsi="Times New Roman" w:cs="Times New Roman"/>
-          <w:sz w:val="28"/>
-          <w:szCs w:val="28"/>
-        </w:rPr>
-        <w:t xml:space="preserve">rlockfind </w:t>
+        <w:t xml:space="preserve">От </w:t>
+      </w:r>
+      <w:proofErr w:type="spellStart"/>
+      <w:r>
+        <w:rPr>
+          <w:rFonts w:ascii="Times New Roman" w:hAnsi="Times New Roman" w:cs="Times New Roman"/>
+          <w:sz w:val="28"/>
+          <w:szCs w:val="28"/>
+          <w:lang w:val="bg-BG"/>
+        </w:rPr>
+        <w:t>Ходографа</w:t>
+      </w:r>
+      <w:proofErr w:type="spellEnd"/>
+      <w:r>
+        <w:rPr>
+          <w:rFonts w:ascii="Times New Roman" w:hAnsi="Times New Roman" w:cs="Times New Roman"/>
+          <w:sz w:val="28"/>
+          <w:szCs w:val="28"/>
+          <w:lang w:val="bg-BG"/>
+        </w:rPr>
+        <w:t xml:space="preserve"> на </w:t>
+      </w:r>
+      <w:proofErr w:type="spellStart"/>
+      <w:r>
+        <w:rPr>
+          <w:rFonts w:ascii="Times New Roman" w:hAnsi="Times New Roman" w:cs="Times New Roman"/>
+          <w:sz w:val="28"/>
+          <w:szCs w:val="28"/>
+          <w:lang w:val="bg-BG"/>
+        </w:rPr>
+        <w:t>коренеите</w:t>
+      </w:r>
+      <w:proofErr w:type="spellEnd"/>
+      <w:r>
+        <w:rPr>
+          <w:rFonts w:ascii="Times New Roman" w:hAnsi="Times New Roman" w:cs="Times New Roman"/>
+          <w:sz w:val="28"/>
+          <w:szCs w:val="28"/>
+          <w:lang w:val="bg-BG"/>
+        </w:rPr>
+        <w:t xml:space="preserve"> се вижда, че запасът по устойчивост е много малък и ще се наложи да изпълним командата </w:t>
+      </w:r>
+      <w:proofErr w:type="spellStart"/>
+      <w:r>
+        <w:rPr>
+          <w:rFonts w:ascii="Times New Roman" w:hAnsi="Times New Roman" w:cs="Times New Roman"/>
+          <w:sz w:val="28"/>
+          <w:szCs w:val="28"/>
+        </w:rPr>
+        <w:t>rlockfind</w:t>
+      </w:r>
+      <w:proofErr w:type="spellEnd"/>
+      <w:r>
+        <w:rPr>
+          <w:rFonts w:ascii="Times New Roman" w:hAnsi="Times New Roman" w:cs="Times New Roman"/>
+          <w:sz w:val="28"/>
+          <w:szCs w:val="28"/>
+        </w:rPr>
+        <w:t xml:space="preserve"> </w:t>
       </w:r>
       <w:r>
         <w:rPr>
@@ -3246,13 +3358,23 @@
           <w:lang w:val="bg-BG"/>
         </w:rPr>
       </w:pPr>
-      <w:r>
-        <w:rPr>
-          <w:rFonts w:ascii="Times New Roman" w:hAnsi="Times New Roman" w:cs="Times New Roman"/>
-          <w:sz w:val="28"/>
-          <w:szCs w:val="28"/>
-        </w:rPr>
-        <w:t xml:space="preserve">Kpol </w:t>
+      <w:proofErr w:type="spellStart"/>
+      <w:r>
+        <w:rPr>
+          <w:rFonts w:ascii="Times New Roman" w:hAnsi="Times New Roman" w:cs="Times New Roman"/>
+          <w:sz w:val="28"/>
+          <w:szCs w:val="28"/>
+        </w:rPr>
+        <w:t>Kpol</w:t>
+      </w:r>
+      <w:proofErr w:type="spellEnd"/>
+      <w:r>
+        <w:rPr>
+          <w:rFonts w:ascii="Times New Roman" w:hAnsi="Times New Roman" w:cs="Times New Roman"/>
+          <w:sz w:val="28"/>
+          <w:szCs w:val="28"/>
+        </w:rPr>
+        <w:t xml:space="preserve"> </w:t>
       </w:r>
       <w:r>
         <w:rPr>
@@ -3361,8 +3483,39 @@
           <w:szCs w:val="28"/>
           <w:lang w:val="bg-BG"/>
         </w:rPr>
-        <w:t>Тук можем да видим предавателната функция на затворената систеа с добавен коефициента на усилване Кпол</w:t>
-      </w:r>
+        <w:t xml:space="preserve">Тук можем да видим предавателната функция на затворената </w:t>
+      </w:r>
+      <w:proofErr w:type="spellStart"/>
+      <w:r>
+        <w:rPr>
+          <w:rFonts w:ascii="Times New Roman" w:hAnsi="Times New Roman" w:cs="Times New Roman"/>
+          <w:sz w:val="28"/>
+          <w:szCs w:val="28"/>
+          <w:lang w:val="bg-BG"/>
+        </w:rPr>
+        <w:t>систеа</w:t>
+      </w:r>
+      <w:proofErr w:type="spellEnd"/>
+      <w:r>
+        <w:rPr>
+          <w:rFonts w:ascii="Times New Roman" w:hAnsi="Times New Roman" w:cs="Times New Roman"/>
+          <w:sz w:val="28"/>
+          <w:szCs w:val="28"/>
+          <w:lang w:val="bg-BG"/>
+        </w:rPr>
+        <w:t xml:space="preserve"> с добавен коефициента на усилване </w:t>
+      </w:r>
+      <w:proofErr w:type="spellStart"/>
+      <w:r>
+        <w:rPr>
+          <w:rFonts w:ascii="Times New Roman" w:hAnsi="Times New Roman" w:cs="Times New Roman"/>
+          <w:sz w:val="28"/>
+          <w:szCs w:val="28"/>
+          <w:lang w:val="bg-BG"/>
+        </w:rPr>
+        <w:t>Кпол</w:t>
+      </w:r>
+      <w:proofErr w:type="spellEnd"/>
       <w:r>
         <w:rPr>
           <w:noProof/>
@@ -5160,6 +5313,245 @@
     </w:p>
     <w:p>
       <w:pPr>
+        <w:ind w:left="360"/>
+        <w:rPr>
+          <w:noProof/>
+        </w:rPr>
+      </w:pPr>
+      <w:r>
+        <w:rPr>
+          <w:noProof/>
+          <w:lang w:val="bg-BG"/>
+        </w:rPr>
+        <w:t>За да дискретизираме правилно системата е необходимо да изберем правилния такт на дискретизация. Ще го изберем да е 10 пъти по малък от най малката времеконстанта на системата когато я представим като последователно свързани елементарни звена. В моя случай най-малката времеконстанта е 0.001 тоест такта ми на дискретизация ще бъте 0.0001</w:t>
+      </w:r>
+    </w:p>
+    <w:p>
+      <w:pPr>
+        <w:rPr>
+          <w:noProof/>
+        </w:rPr>
+      </w:pPr>
+      <w:r>
+        <w:rPr>
+          <w:rFonts w:ascii="Times New Roman" w:hAnsi="Times New Roman" w:cs="Times New Roman"/>
+          <w:b/>
+          <w:bCs/>
+          <w:sz w:val="32"/>
+          <w:szCs w:val="32"/>
+          <w:lang w:val="bg-BG"/>
+        </w:rPr>
+        <w:drawing>
+          <wp:inline distT="0" distB="0" distL="0" distR="0" wp14:anchorId="4A167A60" wp14:editId="5AF0E9F8">
+            <wp:extent cx="4191585" cy="981212"/>
+            <wp:effectExtent l="0" t="0" r="0" b="9525"/>
+            <wp:docPr id="2144566994" name="Picture 1" descr="A math equations on a white background&#10;&#10;Description automatically generated"/>
+            <wp:cNvGraphicFramePr>
+              <a:graphicFrameLocks xmlns:a="http://schemas.openxmlformats.org/drawingml/2006/main" noChangeAspect="1"/>
+            </wp:cNvGraphicFramePr>
+            <a:graphic xmlns:a="http://schemas.openxmlformats.org/drawingml/2006/main">
+              <a:graphicData uri="http://schemas.openxmlformats.org/drawingml/2006/picture">
+                <pic:pic xmlns:pic="http://schemas.openxmlformats.org/drawingml/2006/picture">
+                  <pic:nvPicPr>
+                    <pic:cNvPr id="2144566994" name="Picture 1" descr="A math equations on a white background&#10;&#10;Description automatically generated"/>
+                    <pic:cNvPicPr/>
+                  </pic:nvPicPr>
+                  <pic:blipFill>
+                    <a:blip r:embed="rId56"/>
+                    <a:stretch>
+                      <a:fillRect/>
+                    </a:stretch>
+                  </pic:blipFill>
+                  <pic:spPr>
+                    <a:xfrm>
+                      <a:off x="0" y="0"/>
+                      <a:ext cx="4191585" cy="981212"/>
+                    </a:xfrm>
+                    <a:prstGeom prst="rect">
+                      <a:avLst/>
+                    </a:prstGeom>
+                  </pic:spPr>
+                </pic:pic>
+              </a:graphicData>
+            </a:graphic>
+          </wp:inline>
+        </w:drawing>
+      </w:r>
+      <w:r>
+        <w:rPr>
+          <w:noProof/>
+        </w:rPr>
+        <w:t xml:space="preserve"> </w:t>
+      </w:r>
+      <w:r>
+        <w:rPr>
+          <w:rFonts w:ascii="Times New Roman" w:hAnsi="Times New Roman" w:cs="Times New Roman"/>
+          <w:b/>
+          <w:bCs/>
+          <w:sz w:val="32"/>
+          <w:szCs w:val="32"/>
+          <w:lang w:val="bg-BG"/>
+        </w:rPr>
+        <w:drawing>
+          <wp:inline distT="0" distB="0" distL="0" distR="0" wp14:anchorId="2483B322" wp14:editId="6B7BEEEC">
+            <wp:extent cx="5334744" cy="1324160"/>
+            <wp:effectExtent l="0" t="0" r="0" b="9525"/>
+            <wp:docPr id="1300213458" name="Picture 1" descr="A black and white image of numbers and symbols&#10;&#10;Description automatically generated"/>
+            <wp:cNvGraphicFramePr>
+              <a:graphicFrameLocks xmlns:a="http://schemas.openxmlformats.org/drawingml/2006/main" noChangeAspect="1"/>
+            </wp:cNvGraphicFramePr>
+            <a:graphic xmlns:a="http://schemas.openxmlformats.org/drawingml/2006/main">
+              <a:graphicData uri="http://schemas.openxmlformats.org/drawingml/2006/picture">
+                <pic:pic xmlns:pic="http://schemas.openxmlformats.org/drawingml/2006/picture">
+                  <pic:nvPicPr>
+                    <pic:cNvPr id="1300213458" name="Picture 1" descr="A black and white image of numbers and symbols&#10;&#10;Description automatically generated"/>
+                    <pic:cNvPicPr/>
+                  </pic:nvPicPr>
+                  <pic:blipFill>
+                    <a:blip r:embed="rId57"/>
+                    <a:stretch>
+                      <a:fillRect/>
+                    </a:stretch>
+                  </pic:blipFill>
+                  <pic:spPr>
+                    <a:xfrm>
+                      <a:off x="0" y="0"/>
+                      <a:ext cx="5334744" cy="1324160"/>
+                    </a:xfrm>
+                    <a:prstGeom prst="rect">
+                      <a:avLst/>
+                    </a:prstGeom>
+                  </pic:spPr>
+                </pic:pic>
+              </a:graphicData>
+            </a:graphic>
+          </wp:inline>
+        </w:drawing>
+      </w:r>
+    </w:p>
+    <w:p>
+      <w:pPr>
+        <w:rPr>
+          <w:noProof/>
+        </w:rPr>
+      </w:pPr>
+      <w:r>
+        <w:rPr>
+          <w:noProof/>
+        </w:rPr>
+        <w:lastRenderedPageBreak/>
+        <w:t xml:space="preserve"> </w:t>
+      </w:r>
+      <w:r>
+        <w:rPr>
+          <w:noProof/>
+        </w:rPr>
+        <w:drawing>
+          <wp:inline distT="0" distB="0" distL="0" distR="0" wp14:anchorId="2989DB3A" wp14:editId="28AC103F">
+            <wp:extent cx="3410426" cy="381053"/>
+            <wp:effectExtent l="0" t="0" r="0" b="0"/>
+            <wp:docPr id="198307427" name="Picture 1"/>
+            <wp:cNvGraphicFramePr>
+              <a:graphicFrameLocks xmlns:a="http://schemas.openxmlformats.org/drawingml/2006/main" noChangeAspect="1"/>
+            </wp:cNvGraphicFramePr>
+            <a:graphic xmlns:a="http://schemas.openxmlformats.org/drawingml/2006/main">
+              <a:graphicData uri="http://schemas.openxmlformats.org/drawingml/2006/picture">
+                <pic:pic xmlns:pic="http://schemas.openxmlformats.org/drawingml/2006/picture">
+                  <pic:nvPicPr>
+                    <pic:cNvPr id="198307427" name=""/>
+                    <pic:cNvPicPr/>
+                  </pic:nvPicPr>
+                  <pic:blipFill>
+                    <a:blip r:embed="rId58"/>
+                    <a:stretch>
+                      <a:fillRect/>
+                    </a:stretch>
+                  </pic:blipFill>
+                  <pic:spPr>
+                    <a:xfrm>
+                      <a:off x="0" y="0"/>
+                      <a:ext cx="3410426" cy="381053"/>
+                    </a:xfrm>
+                    <a:prstGeom prst="rect">
+                      <a:avLst/>
+                    </a:prstGeom>
+                  </pic:spPr>
+                </pic:pic>
+              </a:graphicData>
+            </a:graphic>
+          </wp:inline>
+        </w:drawing>
+      </w:r>
+      <w:r>
+        <w:rPr>
+          <w:noProof/>
+        </w:rPr>
+        <w:t xml:space="preserve"> </w:t>
+      </w:r>
+      <w:r>
+        <w:rPr>
+          <w:noProof/>
+        </w:rPr>
+        <w:drawing>
+          <wp:inline distT="0" distB="0" distL="0" distR="0" wp14:anchorId="7E5D8B88" wp14:editId="65BEDE82">
+            <wp:extent cx="4972744" cy="4887007"/>
+            <wp:effectExtent l="0" t="0" r="0" b="8890"/>
+            <wp:docPr id="1922200132" name="Picture 1" descr="A screenshot of a computer&#10;&#10;Description automatically generated"/>
+            <wp:cNvGraphicFramePr>
+              <a:graphicFrameLocks xmlns:a="http://schemas.openxmlformats.org/drawingml/2006/main" noChangeAspect="1"/>
+            </wp:cNvGraphicFramePr>
+            <a:graphic xmlns:a="http://schemas.openxmlformats.org/drawingml/2006/main">
+              <a:graphicData uri="http://schemas.openxmlformats.org/drawingml/2006/picture">
+                <pic:pic xmlns:pic="http://schemas.openxmlformats.org/drawingml/2006/picture">
+                  <pic:nvPicPr>
+                    <pic:cNvPr id="1922200132" name="Picture 1" descr="A screenshot of a computer&#10;&#10;Description automatically generated"/>
+                    <pic:cNvPicPr/>
+                  </pic:nvPicPr>
+                  <pic:blipFill>
+                    <a:blip r:embed="rId59"/>
+                    <a:stretch>
+                      <a:fillRect/>
+                    </a:stretch>
+                  </pic:blipFill>
+                  <pic:spPr>
+                    <a:xfrm>
+                      <a:off x="0" y="0"/>
+                      <a:ext cx="4972744" cy="4887007"/>
+                    </a:xfrm>
+                    <a:prstGeom prst="rect">
+                      <a:avLst/>
+                    </a:prstGeom>
+                  </pic:spPr>
+                </pic:pic>
+              </a:graphicData>
+            </a:graphic>
+          </wp:inline>
+        </w:drawing>
+      </w:r>
+    </w:p>
+    <w:p>
+      <w:pPr>
+        <w:rPr>
+          <w:noProof/>
+        </w:rPr>
+      </w:pPr>
+    </w:p>
+    <w:p>
+      <w:pPr>
+        <w:rPr>
+          <w:noProof/>
+        </w:rPr>
+      </w:pPr>
+    </w:p>
+    <w:p>
+      <w:pPr>
+        <w:rPr>
+          <w:noProof/>
+        </w:rPr>
+      </w:pPr>
+    </w:p>
+    <w:p>
+      <w:pPr>
         <w:rPr>
           <w:rFonts w:ascii="Times New Roman" w:hAnsi="Times New Roman" w:cs="Times New Roman"/>
           <w:b/>
@@ -5267,6 +5659,7 @@
           <w:u w:val="single"/>
           <w:lang w:val="bg-BG"/>
         </w:rPr>
+        <w:lastRenderedPageBreak/>
         <w:t xml:space="preserve">Задача </w:t>
       </w:r>
       <w:r>
@@ -5303,7 +5696,79 @@
           <w:u w:val="single"/>
           <w:lang w:val="bg-BG"/>
         </w:rPr>
-        <w:t xml:space="preserve"> изчисли математическото очакване, диперсията и спектралната пътност на изходния сигнал на системата при бял шум нна входа на системата.</w:t>
+        <w:t xml:space="preserve"> изчисли математическото очакване, </w:t>
+      </w:r>
+      <w:r>
+        <w:rPr>
+          <w:rFonts w:ascii="Times New Roman" w:hAnsi="Times New Roman" w:cs="Times New Roman"/>
+          <w:b/>
+          <w:bCs/>
+          <w:sz w:val="32"/>
+          <w:szCs w:val="32"/>
+          <w:u w:val="single"/>
+          <w:lang w:val="bg-BG"/>
+        </w:rPr>
+        <w:t>дисперсията</w:t>
+      </w:r>
+      <w:r>
+        <w:rPr>
+          <w:rFonts w:ascii="Times New Roman" w:hAnsi="Times New Roman" w:cs="Times New Roman"/>
+          <w:b/>
+          <w:bCs/>
+          <w:sz w:val="32"/>
+          <w:szCs w:val="32"/>
+          <w:u w:val="single"/>
+          <w:lang w:val="bg-BG"/>
+        </w:rPr>
+        <w:t xml:space="preserve"> и спектралната </w:t>
+      </w:r>
+      <w:r>
+        <w:rPr>
+          <w:rFonts w:ascii="Times New Roman" w:hAnsi="Times New Roman" w:cs="Times New Roman"/>
+          <w:b/>
+          <w:bCs/>
+          <w:sz w:val="32"/>
+          <w:szCs w:val="32"/>
+          <w:u w:val="single"/>
+          <w:lang w:val="bg-BG"/>
+        </w:rPr>
+        <w:t>плътност</w:t>
+      </w:r>
+      <w:r>
+        <w:rPr>
+          <w:rFonts w:ascii="Times New Roman" w:hAnsi="Times New Roman" w:cs="Times New Roman"/>
+          <w:b/>
+          <w:bCs/>
+          <w:sz w:val="32"/>
+          <w:szCs w:val="32"/>
+          <w:u w:val="single"/>
+          <w:lang w:val="bg-BG"/>
+        </w:rPr>
+        <w:t xml:space="preserve"> на изходния сигнал на системата при бял шум </w:t>
+      </w:r>
+      <w:r>
+        <w:rPr>
+          <w:rFonts w:ascii="Times New Roman" w:hAnsi="Times New Roman" w:cs="Times New Roman"/>
+          <w:b/>
+          <w:bCs/>
+          <w:sz w:val="32"/>
+          <w:szCs w:val="32"/>
+          <w:u w:val="single"/>
+          <w:lang w:val="bg-BG"/>
+        </w:rPr>
+        <w:t>на</w:t>
+      </w:r>
+      <w:r>
+        <w:rPr>
+          <w:rFonts w:ascii="Times New Roman" w:hAnsi="Times New Roman" w:cs="Times New Roman"/>
+          <w:b/>
+          <w:bCs/>
+          <w:sz w:val="32"/>
+          <w:szCs w:val="32"/>
+          <w:u w:val="single"/>
+          <w:lang w:val="bg-BG"/>
+        </w:rPr>
+        <w:t xml:space="preserve"> входа на системата.</w:t>
       </w:r>
     </w:p>
     <w:p>
@@ -5406,7 +5871,6 @@
           <w:szCs w:val="32"/>
           <w:lang w:val="bg-BG"/>
         </w:rPr>
-        <w:lastRenderedPageBreak/>
         <w:t>при пълна информация за вектора на състояние</w:t>
       </w:r>
     </w:p>
@@ -5675,7 +6139,7 @@
       </w:pPr>
     </w:p>
     <w:sectPr>
-      <w:footerReference w:type="default" r:id="rId56"/>
+      <w:footerReference w:type="default" r:id="rId60"/>
       <w:pgSz w:w="12240" w:h="15840"/>
       <w:pgMar w:top="1440" w:right="1440" w:bottom="1440" w:left="1440" w:header="708" w:footer="708" w:gutter="0"/>
       <w:pgNumType w:start="2"/>
@@ -6310,7 +6774,7 @@
   <w:style w:type="paragraph" w:default="1" w:styleId="Normal">
     <w:name w:val="Normal"/>
     <w:qFormat/>
-    <w:rsid w:val="003E1F33"/>
+    <w:rsid w:val="00DC1832"/>
   </w:style>
   <w:style w:type="character" w:default="1" w:styleId="DefaultParagraphFont">
     <w:name w:val="Default Paragraph Font"/>

</xml_diff>

<commit_message>
task 9 started (not ideal)
</commit_message>
<xml_diff>
--- a/kursova_ЛСУ.docx
+++ b/kursova_ЛСУ.docx
@@ -5575,65 +5575,42 @@
           <w:lang w:val="bg-BG"/>
         </w:rPr>
       </w:pPr>
-      <w:r>
-        <w:rPr>
-          <w:rFonts w:ascii="Times New Roman" w:hAnsi="Times New Roman" w:cs="Times New Roman"/>
-          <w:b/>
-          <w:bCs/>
-          <w:sz w:val="32"/>
-          <w:szCs w:val="32"/>
-          <w:u w:val="single"/>
-          <w:lang w:val="bg-BG"/>
-        </w:rPr>
-        <w:t xml:space="preserve">Задача </w:t>
-      </w:r>
-      <w:r>
-        <w:rPr>
-          <w:rFonts w:ascii="Times New Roman" w:hAnsi="Times New Roman" w:cs="Times New Roman"/>
-          <w:b/>
-          <w:bCs/>
-          <w:sz w:val="32"/>
-          <w:szCs w:val="32"/>
-          <w:u w:val="single"/>
-          <w:lang w:val="bg-BG"/>
-        </w:rPr>
-        <w:t>7</w:t>
-      </w:r>
-      <w:r>
-        <w:rPr>
-          <w:rFonts w:ascii="Times New Roman" w:hAnsi="Times New Roman" w:cs="Times New Roman"/>
-          <w:b/>
-          <w:bCs/>
-          <w:sz w:val="32"/>
-          <w:szCs w:val="32"/>
-          <w:u w:val="single"/>
-          <w:lang w:val="bg-BG"/>
-        </w:rPr>
-        <w:t xml:space="preserve">. Да се </w:t>
-      </w:r>
-      <w:r>
-        <w:rPr>
-          <w:rFonts w:ascii="Times New Roman" w:hAnsi="Times New Roman" w:cs="Times New Roman"/>
-          <w:b/>
-          <w:bCs/>
-          <w:sz w:val="32"/>
-          <w:szCs w:val="32"/>
-          <w:u w:val="single"/>
-          <w:lang w:val="bg-BG"/>
-        </w:rPr>
-        <w:t>изследва устойчивостта на дискретизираната система.</w:t>
-      </w:r>
-    </w:p>
-    <w:p>
-      <w:pPr>
-        <w:rPr>
-          <w:rFonts w:ascii="Times New Roman" w:hAnsi="Times New Roman" w:cs="Times New Roman"/>
-          <w:b/>
-          <w:bCs/>
-          <w:sz w:val="32"/>
-          <w:szCs w:val="32"/>
-          <w:u w:val="single"/>
-          <w:lang w:val="bg-BG"/>
+    </w:p>
+    <w:p>
+      <w:pPr>
+        <w:rPr>
+          <w:rFonts w:ascii="Times New Roman" w:hAnsi="Times New Roman" w:cs="Times New Roman"/>
+          <w:b/>
+          <w:bCs/>
+          <w:sz w:val="32"/>
+          <w:szCs w:val="32"/>
+          <w:u w:val="single"/>
+          <w:lang w:val="bg-BG"/>
+        </w:rPr>
+      </w:pPr>
+    </w:p>
+    <w:p>
+      <w:pPr>
+        <w:rPr>
+          <w:rFonts w:ascii="Times New Roman" w:hAnsi="Times New Roman" w:cs="Times New Roman"/>
+          <w:b/>
+          <w:bCs/>
+          <w:sz w:val="32"/>
+          <w:szCs w:val="32"/>
+          <w:u w:val="single"/>
+          <w:lang w:val="bg-BG"/>
+        </w:rPr>
+      </w:pPr>
+    </w:p>
+    <w:p>
+      <w:pPr>
+        <w:rPr>
+          <w:rFonts w:ascii="Times New Roman" w:hAnsi="Times New Roman" w:cs="Times New Roman"/>
+          <w:b/>
+          <w:bCs/>
+          <w:sz w:val="32"/>
+          <w:szCs w:val="32"/>
+          <w:u w:val="single"/>
         </w:rPr>
       </w:pPr>
     </w:p>
@@ -5672,6 +5649,224 @@
           <w:u w:val="single"/>
           <w:lang w:val="bg-BG"/>
         </w:rPr>
+        <w:t>7</w:t>
+      </w:r>
+      <w:r>
+        <w:rPr>
+          <w:rFonts w:ascii="Times New Roman" w:hAnsi="Times New Roman" w:cs="Times New Roman"/>
+          <w:b/>
+          <w:bCs/>
+          <w:sz w:val="32"/>
+          <w:szCs w:val="32"/>
+          <w:u w:val="single"/>
+          <w:lang w:val="bg-BG"/>
+        </w:rPr>
+        <w:t xml:space="preserve">. Да се </w:t>
+      </w:r>
+      <w:r>
+        <w:rPr>
+          <w:rFonts w:ascii="Times New Roman" w:hAnsi="Times New Roman" w:cs="Times New Roman"/>
+          <w:b/>
+          <w:bCs/>
+          <w:sz w:val="32"/>
+          <w:szCs w:val="32"/>
+          <w:u w:val="single"/>
+          <w:lang w:val="bg-BG"/>
+        </w:rPr>
+        <w:t>изследва устойчивостта на дискретизираната система.</w:t>
+      </w:r>
+    </w:p>
+    <w:p>
+      <w:pPr>
+        <w:rPr>
+          <w:noProof/>
+        </w:rPr>
+      </w:pPr>
+      <w:r>
+        <w:rPr>
+          <w:noProof/>
+          <w:lang w:val="bg-BG"/>
+        </w:rPr>
+        <w:t>За да е устойчива дискретната система е необходимо полюсите на системата да са вътре в единичната окръжност</w:t>
+      </w:r>
+      <w:r>
+        <w:rPr>
+          <w:noProof/>
+        </w:rPr>
+        <w:t xml:space="preserve"> </w:t>
+      </w:r>
+    </w:p>
+    <w:p>
+      <w:pPr>
+        <w:rPr>
+          <w:noProof/>
+          <w:lang w:val="bg-BG"/>
+        </w:rPr>
+      </w:pPr>
+      <w:r>
+        <w:rPr>
+          <w:noProof/>
+          <w:lang w:val="bg-BG"/>
+        </w:rPr>
+        <w:drawing>
+          <wp:inline distT="0" distB="0" distL="0" distR="0" wp14:anchorId="2ED65508" wp14:editId="6F88D491">
+            <wp:extent cx="1686160" cy="1648055"/>
+            <wp:effectExtent l="0" t="0" r="9525" b="9525"/>
+            <wp:docPr id="969389825" name="Picture 1"/>
+            <wp:cNvGraphicFramePr>
+              <a:graphicFrameLocks xmlns:a="http://schemas.openxmlformats.org/drawingml/2006/main" noChangeAspect="1"/>
+            </wp:cNvGraphicFramePr>
+            <a:graphic xmlns:a="http://schemas.openxmlformats.org/drawingml/2006/main">
+              <a:graphicData uri="http://schemas.openxmlformats.org/drawingml/2006/picture">
+                <pic:pic xmlns:pic="http://schemas.openxmlformats.org/drawingml/2006/picture">
+                  <pic:nvPicPr>
+                    <pic:cNvPr id="969389825" name=""/>
+                    <pic:cNvPicPr/>
+                  </pic:nvPicPr>
+                  <pic:blipFill>
+                    <a:blip r:embed="rId60"/>
+                    <a:stretch>
+                      <a:fillRect/>
+                    </a:stretch>
+                  </pic:blipFill>
+                  <pic:spPr>
+                    <a:xfrm>
+                      <a:off x="0" y="0"/>
+                      <a:ext cx="1686160" cy="1648055"/>
+                    </a:xfrm>
+                    <a:prstGeom prst="rect">
+                      <a:avLst/>
+                    </a:prstGeom>
+                  </pic:spPr>
+                </pic:pic>
+              </a:graphicData>
+            </a:graphic>
+          </wp:inline>
+        </w:drawing>
+      </w:r>
+      <w:r>
+        <w:rPr>
+          <w:rFonts w:ascii="Times New Roman" w:hAnsi="Times New Roman" w:cs="Times New Roman"/>
+          <w:b/>
+          <w:bCs/>
+          <w:sz w:val="32"/>
+          <w:szCs w:val="32"/>
+          <w:u w:val="single"/>
+        </w:rPr>
+        <w:br/>
+      </w:r>
+      <w:r>
+        <w:rPr>
+          <w:noProof/>
+          <w:lang w:val="bg-BG"/>
+        </w:rPr>
+        <w:t>В нашия случай системата е много близко до това да е на границата по устойчивост, но излиза следователно системата е неустойчива</w:t>
+      </w:r>
+    </w:p>
+    <w:p>
+      <w:pPr>
+        <w:rPr>
+          <w:rFonts w:ascii="Times New Roman" w:hAnsi="Times New Roman" w:cs="Times New Roman"/>
+          <w:b/>
+          <w:bCs/>
+          <w:sz w:val="32"/>
+          <w:szCs w:val="32"/>
+          <w:u w:val="single"/>
+        </w:rPr>
+      </w:pPr>
+      <w:r>
+        <w:rPr>
+          <w:rFonts w:ascii="Times New Roman" w:hAnsi="Times New Roman" w:cs="Times New Roman"/>
+          <w:b/>
+          <w:bCs/>
+          <w:sz w:val="32"/>
+          <w:szCs w:val="32"/>
+        </w:rPr>
+        <w:drawing>
+          <wp:inline distT="0" distB="0" distL="0" distR="0" wp14:anchorId="77CDE199" wp14:editId="76858642">
+            <wp:extent cx="5334000" cy="4000500"/>
+            <wp:effectExtent l="0" t="0" r="0" b="0"/>
+            <wp:docPr id="501769278" name="Picture 1" descr="A graph with blue lines&#10;&#10;Description automatically generated"/>
+            <wp:cNvGraphicFramePr>
+              <a:graphicFrameLocks xmlns:a="http://schemas.openxmlformats.org/drawingml/2006/main" noChangeAspect="1"/>
+            </wp:cNvGraphicFramePr>
+            <a:graphic xmlns:a="http://schemas.openxmlformats.org/drawingml/2006/main">
+              <a:graphicData uri="http://schemas.openxmlformats.org/drawingml/2006/picture">
+                <pic:pic xmlns:pic="http://schemas.openxmlformats.org/drawingml/2006/picture">
+                  <pic:nvPicPr>
+                    <pic:cNvPr id="501769278" name="Picture 1" descr="A graph with blue lines&#10;&#10;Description automatically generated"/>
+                    <pic:cNvPicPr/>
+                  </pic:nvPicPr>
+                  <pic:blipFill>
+                    <a:blip r:embed="rId61"/>
+                    <a:stretch>
+                      <a:fillRect/>
+                    </a:stretch>
+                  </pic:blipFill>
+                  <pic:spPr>
+                    <a:xfrm>
+                      <a:off x="0" y="0"/>
+                      <a:ext cx="5334000" cy="4000500"/>
+                    </a:xfrm>
+                    <a:prstGeom prst="rect">
+                      <a:avLst/>
+                    </a:prstGeom>
+                  </pic:spPr>
+                </pic:pic>
+              </a:graphicData>
+            </a:graphic>
+          </wp:inline>
+        </w:drawing>
+      </w:r>
+    </w:p>
+    <w:p>
+      <w:pPr>
+        <w:rPr>
+          <w:rFonts w:ascii="Times New Roman" w:hAnsi="Times New Roman" w:cs="Times New Roman"/>
+          <w:b/>
+          <w:bCs/>
+          <w:sz w:val="32"/>
+          <w:szCs w:val="32"/>
+          <w:u w:val="single"/>
+          <w:lang w:val="bg-BG"/>
+        </w:rPr>
+      </w:pPr>
+    </w:p>
+    <w:p>
+      <w:pPr>
+        <w:rPr>
+          <w:rFonts w:ascii="Times New Roman" w:hAnsi="Times New Roman" w:cs="Times New Roman"/>
+          <w:b/>
+          <w:bCs/>
+          <w:sz w:val="32"/>
+          <w:szCs w:val="32"/>
+          <w:u w:val="single"/>
+          <w:lang w:val="bg-BG"/>
+        </w:rPr>
+      </w:pPr>
+      <w:r>
+        <w:rPr>
+          <w:rFonts w:ascii="Times New Roman" w:hAnsi="Times New Roman" w:cs="Times New Roman"/>
+          <w:b/>
+          <w:bCs/>
+          <w:sz w:val="32"/>
+          <w:szCs w:val="32"/>
+          <w:u w:val="single"/>
+          <w:lang w:val="bg-BG"/>
+        </w:rPr>
+        <w:lastRenderedPageBreak/>
+        <w:t xml:space="preserve">Задача </w:t>
+      </w:r>
+      <w:r>
+        <w:rPr>
+          <w:rFonts w:ascii="Times New Roman" w:hAnsi="Times New Roman" w:cs="Times New Roman"/>
+          <w:b/>
+          <w:bCs/>
+          <w:sz w:val="32"/>
+          <w:szCs w:val="32"/>
+          <w:u w:val="single"/>
+          <w:lang w:val="bg-BG"/>
+        </w:rPr>
         <w:t>8</w:t>
       </w:r>
       <w:r>
@@ -5783,29 +5978,359 @@
           <w:lang w:val="bg-BG"/>
         </w:rPr>
       </w:pPr>
-    </w:p>
-    <w:p>
-      <w:pPr>
-        <w:rPr>
-          <w:rFonts w:ascii="Times New Roman" w:hAnsi="Times New Roman" w:cs="Times New Roman"/>
-          <w:b/>
-          <w:bCs/>
-          <w:sz w:val="32"/>
-          <w:szCs w:val="32"/>
-          <w:u w:val="single"/>
-          <w:lang w:val="bg-BG"/>
-        </w:rPr>
-      </w:pPr>
-      <w:r>
-        <w:rPr>
-          <w:rFonts w:ascii="Times New Roman" w:hAnsi="Times New Roman" w:cs="Times New Roman"/>
-          <w:b/>
-          <w:bCs/>
-          <w:sz w:val="32"/>
-          <w:szCs w:val="32"/>
-          <w:u w:val="single"/>
-          <w:lang w:val="bg-BG"/>
-        </w:rPr>
+      <w:r>
+        <w:rPr>
+          <w:rFonts w:ascii="Times New Roman" w:hAnsi="Times New Roman" w:cs="Times New Roman"/>
+          <w:b/>
+          <w:bCs/>
+          <w:sz w:val="32"/>
+          <w:szCs w:val="32"/>
+          <w:lang w:val="bg-BG"/>
+        </w:rPr>
+        <w:drawing>
+          <wp:inline distT="0" distB="0" distL="0" distR="0" wp14:anchorId="58819093" wp14:editId="69668658">
+            <wp:extent cx="5943600" cy="3218180"/>
+            <wp:effectExtent l="0" t="0" r="0" b="1270"/>
+            <wp:docPr id="1659086415" name="Picture 1"/>
+            <wp:cNvGraphicFramePr>
+              <a:graphicFrameLocks xmlns:a="http://schemas.openxmlformats.org/drawingml/2006/main" noChangeAspect="1"/>
+            </wp:cNvGraphicFramePr>
+            <a:graphic xmlns:a="http://schemas.openxmlformats.org/drawingml/2006/main">
+              <a:graphicData uri="http://schemas.openxmlformats.org/drawingml/2006/picture">
+                <pic:pic xmlns:pic="http://schemas.openxmlformats.org/drawingml/2006/picture">
+                  <pic:nvPicPr>
+                    <pic:cNvPr id="1659086415" name=""/>
+                    <pic:cNvPicPr/>
+                  </pic:nvPicPr>
+                  <pic:blipFill>
+                    <a:blip r:embed="rId62"/>
+                    <a:stretch>
+                      <a:fillRect/>
+                    </a:stretch>
+                  </pic:blipFill>
+                  <pic:spPr>
+                    <a:xfrm>
+                      <a:off x="0" y="0"/>
+                      <a:ext cx="5943600" cy="3218180"/>
+                    </a:xfrm>
+                    <a:prstGeom prst="rect">
+                      <a:avLst/>
+                    </a:prstGeom>
+                  </pic:spPr>
+                </pic:pic>
+              </a:graphicData>
+            </a:graphic>
+          </wp:inline>
+        </w:drawing>
+      </w:r>
+    </w:p>
+    <w:p>
+      <w:pPr>
+        <w:rPr>
+          <w:rFonts w:ascii="Times New Roman" w:hAnsi="Times New Roman" w:cs="Times New Roman"/>
+          <w:b/>
+          <w:bCs/>
+          <w:sz w:val="32"/>
+          <w:szCs w:val="32"/>
+          <w:u w:val="single"/>
+          <w:lang w:val="bg-BG"/>
+        </w:rPr>
+      </w:pPr>
+      <w:r>
+        <w:rPr>
+          <w:rFonts w:ascii="Times New Roman" w:hAnsi="Times New Roman" w:cs="Times New Roman"/>
+          <w:b/>
+          <w:bCs/>
+          <w:sz w:val="32"/>
+          <w:szCs w:val="32"/>
+          <w:lang w:val="bg-BG"/>
+        </w:rPr>
+        <w:drawing>
+          <wp:inline distT="0" distB="0" distL="0" distR="0" wp14:anchorId="54A61A50" wp14:editId="034C460F">
+            <wp:extent cx="2524477" cy="257211"/>
+            <wp:effectExtent l="0" t="0" r="0" b="9525"/>
+            <wp:docPr id="1594433137" name="Picture 1"/>
+            <wp:cNvGraphicFramePr>
+              <a:graphicFrameLocks xmlns:a="http://schemas.openxmlformats.org/drawingml/2006/main" noChangeAspect="1"/>
+            </wp:cNvGraphicFramePr>
+            <a:graphic xmlns:a="http://schemas.openxmlformats.org/drawingml/2006/main">
+              <a:graphicData uri="http://schemas.openxmlformats.org/drawingml/2006/picture">
+                <pic:pic xmlns:pic="http://schemas.openxmlformats.org/drawingml/2006/picture">
+                  <pic:nvPicPr>
+                    <pic:cNvPr id="1594433137" name=""/>
+                    <pic:cNvPicPr/>
+                  </pic:nvPicPr>
+                  <pic:blipFill>
+                    <a:blip r:embed="rId63"/>
+                    <a:stretch>
+                      <a:fillRect/>
+                    </a:stretch>
+                  </pic:blipFill>
+                  <pic:spPr>
+                    <a:xfrm>
+                      <a:off x="0" y="0"/>
+                      <a:ext cx="2524477" cy="257211"/>
+                    </a:xfrm>
+                    <a:prstGeom prst="rect">
+                      <a:avLst/>
+                    </a:prstGeom>
+                  </pic:spPr>
+                </pic:pic>
+              </a:graphicData>
+            </a:graphic>
+          </wp:inline>
+        </w:drawing>
+      </w:r>
+    </w:p>
+    <w:p>
+      <w:pPr>
+        <w:rPr>
+          <w:noProof/>
+          <w:lang w:val="bg-BG"/>
+        </w:rPr>
+      </w:pPr>
+      <w:r>
+        <w:rPr>
+          <w:rFonts w:ascii="Times New Roman" w:hAnsi="Times New Roman" w:cs="Times New Roman"/>
+          <w:b/>
+          <w:bCs/>
+          <w:sz w:val="32"/>
+          <w:szCs w:val="32"/>
+          <w:lang w:val="bg-BG"/>
+        </w:rPr>
+        <w:drawing>
+          <wp:inline distT="0" distB="0" distL="0" distR="0" wp14:anchorId="7AEDEAD5" wp14:editId="67BBAE7D">
+            <wp:extent cx="981212" cy="609685"/>
+            <wp:effectExtent l="0" t="0" r="9525" b="0"/>
+            <wp:docPr id="1182090942" name="Picture 1" descr="A black and white image of numbers&#10;&#10;Description automatically generated"/>
+            <wp:cNvGraphicFramePr>
+              <a:graphicFrameLocks xmlns:a="http://schemas.openxmlformats.org/drawingml/2006/main" noChangeAspect="1"/>
+            </wp:cNvGraphicFramePr>
+            <a:graphic xmlns:a="http://schemas.openxmlformats.org/drawingml/2006/main">
+              <a:graphicData uri="http://schemas.openxmlformats.org/drawingml/2006/picture">
+                <pic:pic xmlns:pic="http://schemas.openxmlformats.org/drawingml/2006/picture">
+                  <pic:nvPicPr>
+                    <pic:cNvPr id="1182090942" name="Picture 1" descr="A black and white image of numbers&#10;&#10;Description automatically generated"/>
+                    <pic:cNvPicPr/>
+                  </pic:nvPicPr>
+                  <pic:blipFill>
+                    <a:blip r:embed="rId64"/>
+                    <a:stretch>
+                      <a:fillRect/>
+                    </a:stretch>
+                  </pic:blipFill>
+                  <pic:spPr>
+                    <a:xfrm>
+                      <a:off x="0" y="0"/>
+                      <a:ext cx="981212" cy="609685"/>
+                    </a:xfrm>
+                    <a:prstGeom prst="rect">
+                      <a:avLst/>
+                    </a:prstGeom>
+                  </pic:spPr>
+                </pic:pic>
+              </a:graphicData>
+            </a:graphic>
+          </wp:inline>
+        </w:drawing>
+      </w:r>
+      <w:r>
+        <w:rPr>
+          <w:noProof/>
+          <w:lang w:val="bg-BG"/>
+        </w:rPr>
+        <w:t xml:space="preserve"> </w:t>
+      </w:r>
+      <w:r>
+        <w:rPr>
+          <w:noProof/>
+          <w:lang w:val="bg-BG"/>
+        </w:rPr>
+        <w:t>математическо очакване</w:t>
+      </w:r>
+    </w:p>
+    <w:p>
+      <w:pPr>
+        <w:rPr>
+          <w:noProof/>
+          <w:lang w:val="bg-BG"/>
+        </w:rPr>
+      </w:pPr>
+    </w:p>
+    <w:p>
+      <w:pPr>
+        <w:rPr>
+          <w:noProof/>
+        </w:rPr>
+      </w:pPr>
+      <w:r>
+        <w:rPr>
+          <w:rFonts w:ascii="Times New Roman" w:hAnsi="Times New Roman" w:cs="Times New Roman"/>
+          <w:b/>
+          <w:bCs/>
+          <w:sz w:val="32"/>
+          <w:szCs w:val="32"/>
+        </w:rPr>
+        <w:drawing>
+          <wp:inline distT="0" distB="0" distL="0" distR="0" wp14:anchorId="7BC67B49" wp14:editId="0874916A">
+            <wp:extent cx="4115374" cy="657317"/>
+            <wp:effectExtent l="0" t="0" r="0" b="9525"/>
+            <wp:docPr id="2061249963" name="Picture 1" descr="A close up of text&#10;&#10;Description automatically generated"/>
+            <wp:cNvGraphicFramePr>
+              <a:graphicFrameLocks xmlns:a="http://schemas.openxmlformats.org/drawingml/2006/main" noChangeAspect="1"/>
+            </wp:cNvGraphicFramePr>
+            <a:graphic xmlns:a="http://schemas.openxmlformats.org/drawingml/2006/main">
+              <a:graphicData uri="http://schemas.openxmlformats.org/drawingml/2006/picture">
+                <pic:pic xmlns:pic="http://schemas.openxmlformats.org/drawingml/2006/picture">
+                  <pic:nvPicPr>
+                    <pic:cNvPr id="2061249963" name="Picture 1" descr="A close up of text&#10;&#10;Description automatically generated"/>
+                    <pic:cNvPicPr/>
+                  </pic:nvPicPr>
+                  <pic:blipFill>
+                    <a:blip r:embed="rId65"/>
+                    <a:stretch>
+                      <a:fillRect/>
+                    </a:stretch>
+                  </pic:blipFill>
+                  <pic:spPr>
+                    <a:xfrm>
+                      <a:off x="0" y="0"/>
+                      <a:ext cx="4115374" cy="657317"/>
+                    </a:xfrm>
+                    <a:prstGeom prst="rect">
+                      <a:avLst/>
+                    </a:prstGeom>
+                  </pic:spPr>
+                </pic:pic>
+              </a:graphicData>
+            </a:graphic>
+          </wp:inline>
+        </w:drawing>
+      </w:r>
+      <w:r>
+        <w:rPr>
+          <w:noProof/>
+        </w:rPr>
+        <w:t xml:space="preserve"> </w:t>
+      </w:r>
+      <w:r>
+        <w:rPr>
+          <w:rFonts w:ascii="Times New Roman" w:hAnsi="Times New Roman" w:cs="Times New Roman"/>
+          <w:b/>
+          <w:bCs/>
+          <w:sz w:val="32"/>
+          <w:szCs w:val="32"/>
+        </w:rPr>
+        <w:drawing>
+          <wp:inline distT="0" distB="0" distL="0" distR="0" wp14:anchorId="2906CA41" wp14:editId="0489E048">
+            <wp:extent cx="1076475" cy="676369"/>
+            <wp:effectExtent l="0" t="0" r="9525" b="9525"/>
+            <wp:docPr id="629220029" name="Picture 1" descr="A number with numbers and symbols&#10;&#10;Description automatically generated with medium confidence"/>
+            <wp:cNvGraphicFramePr>
+              <a:graphicFrameLocks xmlns:a="http://schemas.openxmlformats.org/drawingml/2006/main" noChangeAspect="1"/>
+            </wp:cNvGraphicFramePr>
+            <a:graphic xmlns:a="http://schemas.openxmlformats.org/drawingml/2006/main">
+              <a:graphicData uri="http://schemas.openxmlformats.org/drawingml/2006/picture">
+                <pic:pic xmlns:pic="http://schemas.openxmlformats.org/drawingml/2006/picture">
+                  <pic:nvPicPr>
+                    <pic:cNvPr id="629220029" name="Picture 1" descr="A number with numbers and symbols&#10;&#10;Description automatically generated with medium confidence"/>
+                    <pic:cNvPicPr/>
+                  </pic:nvPicPr>
+                  <pic:blipFill>
+                    <a:blip r:embed="rId66"/>
+                    <a:stretch>
+                      <a:fillRect/>
+                    </a:stretch>
+                  </pic:blipFill>
+                  <pic:spPr>
+                    <a:xfrm>
+                      <a:off x="0" y="0"/>
+                      <a:ext cx="1076475" cy="676369"/>
+                    </a:xfrm>
+                    <a:prstGeom prst="rect">
+                      <a:avLst/>
+                    </a:prstGeom>
+                  </pic:spPr>
+                </pic:pic>
+              </a:graphicData>
+            </a:graphic>
+          </wp:inline>
+        </w:drawing>
+      </w:r>
+    </w:p>
+    <w:p>
+      <w:pPr>
+        <w:rPr>
+          <w:rFonts w:ascii="Times New Roman" w:hAnsi="Times New Roman" w:cs="Times New Roman"/>
+          <w:b/>
+          <w:bCs/>
+          <w:sz w:val="32"/>
+          <w:szCs w:val="32"/>
+        </w:rPr>
+      </w:pPr>
+    </w:p>
+    <w:p>
+      <w:pPr>
+        <w:rPr>
+          <w:rFonts w:ascii="Times New Roman" w:hAnsi="Times New Roman" w:cs="Times New Roman"/>
+          <w:b/>
+          <w:bCs/>
+          <w:sz w:val="32"/>
+          <w:szCs w:val="32"/>
+          <w:u w:val="single"/>
+          <w:lang w:val="bg-BG"/>
+        </w:rPr>
+      </w:pPr>
+    </w:p>
+    <w:p>
+      <w:pPr>
+        <w:rPr>
+          <w:rFonts w:ascii="Times New Roman" w:hAnsi="Times New Roman" w:cs="Times New Roman"/>
+          <w:b/>
+          <w:bCs/>
+          <w:sz w:val="32"/>
+          <w:szCs w:val="32"/>
+          <w:u w:val="single"/>
+          <w:lang w:val="bg-BG"/>
+        </w:rPr>
+      </w:pPr>
+    </w:p>
+    <w:p>
+      <w:pPr>
+        <w:rPr>
+          <w:rFonts w:ascii="Times New Roman" w:hAnsi="Times New Roman" w:cs="Times New Roman"/>
+          <w:b/>
+          <w:bCs/>
+          <w:sz w:val="32"/>
+          <w:szCs w:val="32"/>
+          <w:u w:val="single"/>
+          <w:lang w:val="bg-BG"/>
+        </w:rPr>
+      </w:pPr>
+    </w:p>
+    <w:p>
+      <w:pPr>
+        <w:rPr>
+          <w:rFonts w:ascii="Times New Roman" w:hAnsi="Times New Roman" w:cs="Times New Roman"/>
+          <w:b/>
+          <w:bCs/>
+          <w:sz w:val="32"/>
+          <w:szCs w:val="32"/>
+          <w:u w:val="single"/>
+          <w:lang w:val="bg-BG"/>
+        </w:rPr>
+      </w:pPr>
+      <w:r>
+        <w:rPr>
+          <w:rFonts w:ascii="Times New Roman" w:hAnsi="Times New Roman" w:cs="Times New Roman"/>
+          <w:b/>
+          <w:bCs/>
+          <w:sz w:val="32"/>
+          <w:szCs w:val="32"/>
+          <w:u w:val="single"/>
+          <w:lang w:val="bg-BG"/>
+        </w:rPr>
+        <w:lastRenderedPageBreak/>
         <w:t xml:space="preserve">Задача </w:t>
       </w:r>
       <w:r>
@@ -5940,34 +6465,205 @@
           <w:bCs/>
           <w:sz w:val="32"/>
           <w:szCs w:val="32"/>
-          <w:u w:val="single"/>
-          <w:lang w:val="bg-BG"/>
-        </w:rPr>
-      </w:pPr>
-    </w:p>
-    <w:p>
-      <w:pPr>
-        <w:rPr>
-          <w:rFonts w:ascii="Times New Roman" w:hAnsi="Times New Roman" w:cs="Times New Roman"/>
-          <w:b/>
-          <w:bCs/>
-          <w:i/>
-          <w:iCs/>
-          <w:sz w:val="32"/>
-          <w:szCs w:val="32"/>
-          <w:u w:val="single"/>
-        </w:rPr>
-      </w:pPr>
-      <w:r>
-        <w:rPr>
-          <w:rFonts w:ascii="Times New Roman" w:hAnsi="Times New Roman" w:cs="Times New Roman"/>
-          <w:b/>
-          <w:bCs/>
-          <w:sz w:val="32"/>
-          <w:szCs w:val="32"/>
-          <w:u w:val="single"/>
-          <w:lang w:val="bg-BG"/>
-        </w:rPr>
+        </w:rPr>
+      </w:pPr>
+      <w:r>
+        <w:rPr>
+          <w:rFonts w:ascii="Times New Roman" w:hAnsi="Times New Roman" w:cs="Times New Roman"/>
+          <w:b/>
+          <w:bCs/>
+          <w:sz w:val="32"/>
+          <w:szCs w:val="32"/>
+        </w:rPr>
+        <w:drawing>
+          <wp:inline distT="0" distB="0" distL="0" distR="0" wp14:anchorId="14995F6C" wp14:editId="5AEE7ED0">
+            <wp:extent cx="5010849" cy="2495898"/>
+            <wp:effectExtent l="0" t="0" r="0" b="0"/>
+            <wp:docPr id="368882430" name="Picture 1" descr="A screenshot of a computer code&#10;&#10;Description automatically generated"/>
+            <wp:cNvGraphicFramePr>
+              <a:graphicFrameLocks xmlns:a="http://schemas.openxmlformats.org/drawingml/2006/main" noChangeAspect="1"/>
+            </wp:cNvGraphicFramePr>
+            <a:graphic xmlns:a="http://schemas.openxmlformats.org/drawingml/2006/main">
+              <a:graphicData uri="http://schemas.openxmlformats.org/drawingml/2006/picture">
+                <pic:pic xmlns:pic="http://schemas.openxmlformats.org/drawingml/2006/picture">
+                  <pic:nvPicPr>
+                    <pic:cNvPr id="368882430" name="Picture 1" descr="A screenshot of a computer code&#10;&#10;Description automatically generated"/>
+                    <pic:cNvPicPr/>
+                  </pic:nvPicPr>
+                  <pic:blipFill>
+                    <a:blip r:embed="rId67"/>
+                    <a:stretch>
+                      <a:fillRect/>
+                    </a:stretch>
+                  </pic:blipFill>
+                  <pic:spPr>
+                    <a:xfrm>
+                      <a:off x="0" y="0"/>
+                      <a:ext cx="5010849" cy="2495898"/>
+                    </a:xfrm>
+                    <a:prstGeom prst="rect">
+                      <a:avLst/>
+                    </a:prstGeom>
+                  </pic:spPr>
+                </pic:pic>
+              </a:graphicData>
+            </a:graphic>
+          </wp:inline>
+        </w:drawing>
+      </w:r>
+    </w:p>
+    <w:p>
+      <w:pPr>
+        <w:rPr>
+          <w:rFonts w:ascii="Times New Roman" w:hAnsi="Times New Roman" w:cs="Times New Roman"/>
+          <w:b/>
+          <w:bCs/>
+          <w:sz w:val="32"/>
+          <w:szCs w:val="32"/>
+        </w:rPr>
+      </w:pPr>
+      <w:r>
+        <w:rPr>
+          <w:rFonts w:ascii="Times New Roman" w:hAnsi="Times New Roman" w:cs="Times New Roman"/>
+          <w:b/>
+          <w:bCs/>
+          <w:sz w:val="32"/>
+          <w:szCs w:val="32"/>
+        </w:rPr>
+        <w:drawing>
+          <wp:inline distT="0" distB="0" distL="0" distR="0" wp14:anchorId="4A50E8AD" wp14:editId="1CFB003A">
+            <wp:extent cx="3534268" cy="1333686"/>
+            <wp:effectExtent l="0" t="0" r="9525" b="0"/>
+            <wp:docPr id="529909656" name="Picture 1" descr="A screenshot of a computer code&#10;&#10;Description automatically generated"/>
+            <wp:cNvGraphicFramePr>
+              <a:graphicFrameLocks xmlns:a="http://schemas.openxmlformats.org/drawingml/2006/main" noChangeAspect="1"/>
+            </wp:cNvGraphicFramePr>
+            <a:graphic xmlns:a="http://schemas.openxmlformats.org/drawingml/2006/main">
+              <a:graphicData uri="http://schemas.openxmlformats.org/drawingml/2006/picture">
+                <pic:pic xmlns:pic="http://schemas.openxmlformats.org/drawingml/2006/picture">
+                  <pic:nvPicPr>
+                    <pic:cNvPr id="529909656" name="Picture 1" descr="A screenshot of a computer code&#10;&#10;Description automatically generated"/>
+                    <pic:cNvPicPr/>
+                  </pic:nvPicPr>
+                  <pic:blipFill>
+                    <a:blip r:embed="rId68"/>
+                    <a:stretch>
+                      <a:fillRect/>
+                    </a:stretch>
+                  </pic:blipFill>
+                  <pic:spPr>
+                    <a:xfrm>
+                      <a:off x="0" y="0"/>
+                      <a:ext cx="3534268" cy="1333686"/>
+                    </a:xfrm>
+                    <a:prstGeom prst="rect">
+                      <a:avLst/>
+                    </a:prstGeom>
+                  </pic:spPr>
+                </pic:pic>
+              </a:graphicData>
+            </a:graphic>
+          </wp:inline>
+        </w:drawing>
+      </w:r>
+    </w:p>
+    <w:p>
+      <w:pPr>
+        <w:rPr>
+          <w:noProof/>
+          <w:lang w:val="bg-BG"/>
+        </w:rPr>
+      </w:pPr>
+      <w:r>
+        <w:rPr>
+          <w:noProof/>
+          <w:lang w:val="bg-BG"/>
+        </w:rPr>
+        <w:t>Полюсите съвпадат</w:t>
+      </w:r>
+    </w:p>
+    <w:p>
+      <w:pPr>
+        <w:rPr>
+          <w:rFonts w:ascii="Times New Roman" w:hAnsi="Times New Roman" w:cs="Times New Roman"/>
+          <w:b/>
+          <w:bCs/>
+          <w:sz w:val="32"/>
+          <w:szCs w:val="32"/>
+          <w:u w:val="single"/>
+          <w:lang w:val="bg-BG"/>
+        </w:rPr>
+      </w:pPr>
+      <w:r>
+        <w:rPr>
+          <w:noProof/>
+        </w:rPr>
+        <w:t xml:space="preserve"> </w:t>
+      </w:r>
+      <w:r>
+        <w:rPr>
+          <w:noProof/>
+          <w:lang w:val="bg-BG"/>
+        </w:rPr>
+        <w:drawing>
+          <wp:inline distT="0" distB="0" distL="0" distR="0" wp14:anchorId="4C59A480" wp14:editId="26089E10">
+            <wp:extent cx="3982006" cy="2067213"/>
+            <wp:effectExtent l="0" t="0" r="0" b="0"/>
+            <wp:docPr id="699209641" name="Picture 1" descr="A number of numbers and a number of objects&#10;&#10;Description automatically generated with medium confidence"/>
+            <wp:cNvGraphicFramePr>
+              <a:graphicFrameLocks xmlns:a="http://schemas.openxmlformats.org/drawingml/2006/main" noChangeAspect="1"/>
+            </wp:cNvGraphicFramePr>
+            <a:graphic xmlns:a="http://schemas.openxmlformats.org/drawingml/2006/main">
+              <a:graphicData uri="http://schemas.openxmlformats.org/drawingml/2006/picture">
+                <pic:pic xmlns:pic="http://schemas.openxmlformats.org/drawingml/2006/picture">
+                  <pic:nvPicPr>
+                    <pic:cNvPr id="699209641" name="Picture 1" descr="A number of numbers and a number of objects&#10;&#10;Description automatically generated with medium confidence"/>
+                    <pic:cNvPicPr/>
+                  </pic:nvPicPr>
+                  <pic:blipFill>
+                    <a:blip r:embed="rId69"/>
+                    <a:stretch>
+                      <a:fillRect/>
+                    </a:stretch>
+                  </pic:blipFill>
+                  <pic:spPr>
+                    <a:xfrm>
+                      <a:off x="0" y="0"/>
+                      <a:ext cx="3982006" cy="2067213"/>
+                    </a:xfrm>
+                    <a:prstGeom prst="rect">
+                      <a:avLst/>
+                    </a:prstGeom>
+                  </pic:spPr>
+                </pic:pic>
+              </a:graphicData>
+            </a:graphic>
+          </wp:inline>
+        </w:drawing>
+      </w:r>
+    </w:p>
+    <w:p>
+      <w:pPr>
+        <w:rPr>
+          <w:rFonts w:ascii="Times New Roman" w:hAnsi="Times New Roman" w:cs="Times New Roman"/>
+          <w:b/>
+          <w:bCs/>
+          <w:sz w:val="32"/>
+          <w:szCs w:val="32"/>
+          <w:u w:val="single"/>
+        </w:rPr>
+      </w:pPr>
+      <w:r>
+        <w:rPr>
+          <w:rFonts w:ascii="Times New Roman" w:hAnsi="Times New Roman" w:cs="Times New Roman"/>
+          <w:b/>
+          <w:bCs/>
+          <w:sz w:val="32"/>
+          <w:szCs w:val="32"/>
+          <w:u w:val="single"/>
+          <w:lang w:val="bg-BG"/>
+        </w:rPr>
+        <w:lastRenderedPageBreak/>
         <w:t xml:space="preserve">Задача </w:t>
       </w:r>
       <w:r>
@@ -5978,9 +6674,20 @@
           <w:sz w:val="32"/>
           <w:szCs w:val="32"/>
           <w:u w:val="single"/>
-          <w:lang w:val="bg-BG"/>
-        </w:rPr>
-        <w:t>11</w:t>
+        </w:rPr>
+        <w:t>1</w:t>
+      </w:r>
+      <w:r>
+        <w:rPr>
+          <w:rFonts w:ascii="Times New Roman" w:hAnsi="Times New Roman" w:cs="Times New Roman"/>
+          <w:b/>
+          <w:bCs/>
+          <w:sz w:val="32"/>
+          <w:szCs w:val="32"/>
+          <w:u w:val="single"/>
+          <w:lang w:val="bg-BG"/>
+        </w:rPr>
+        <w:t>2</w:t>
       </w:r>
       <w:r>
         <w:rPr>
@@ -6004,102 +6711,6 @@
           <w:u w:val="single"/>
           <w:lang w:val="bg-BG"/>
         </w:rPr>
-        <w:t xml:space="preserve">Моделиране на затворената коригираща система в средата на </w:t>
-      </w:r>
-      <w:r>
-        <w:rPr>
-          <w:rFonts w:ascii="Times New Roman" w:hAnsi="Times New Roman" w:cs="Times New Roman"/>
-          <w:b/>
-          <w:bCs/>
-          <w:i/>
-          <w:iCs/>
-          <w:sz w:val="32"/>
-          <w:szCs w:val="32"/>
-          <w:u w:val="single"/>
-        </w:rPr>
-        <w:t>SIMULINK</w:t>
-      </w:r>
-    </w:p>
-    <w:p>
-      <w:pPr>
-        <w:rPr>
-          <w:rFonts w:ascii="Times New Roman" w:hAnsi="Times New Roman" w:cs="Times New Roman"/>
-          <w:b/>
-          <w:bCs/>
-          <w:sz w:val="32"/>
-          <w:szCs w:val="32"/>
-          <w:u w:val="single"/>
-        </w:rPr>
-      </w:pPr>
-    </w:p>
-    <w:p>
-      <w:pPr>
-        <w:rPr>
-          <w:rFonts w:ascii="Times New Roman" w:hAnsi="Times New Roman" w:cs="Times New Roman"/>
-          <w:b/>
-          <w:bCs/>
-          <w:sz w:val="32"/>
-          <w:szCs w:val="32"/>
-          <w:u w:val="single"/>
-        </w:rPr>
-      </w:pPr>
-      <w:r>
-        <w:rPr>
-          <w:rFonts w:ascii="Times New Roman" w:hAnsi="Times New Roman" w:cs="Times New Roman"/>
-          <w:b/>
-          <w:bCs/>
-          <w:sz w:val="32"/>
-          <w:szCs w:val="32"/>
-          <w:u w:val="single"/>
-          <w:lang w:val="bg-BG"/>
-        </w:rPr>
-        <w:t xml:space="preserve">Задача </w:t>
-      </w:r>
-      <w:r>
-        <w:rPr>
-          <w:rFonts w:ascii="Times New Roman" w:hAnsi="Times New Roman" w:cs="Times New Roman"/>
-          <w:b/>
-          <w:bCs/>
-          <w:sz w:val="32"/>
-          <w:szCs w:val="32"/>
-          <w:u w:val="single"/>
-        </w:rPr>
-        <w:t>1</w:t>
-      </w:r>
-      <w:r>
-        <w:rPr>
-          <w:rFonts w:ascii="Times New Roman" w:hAnsi="Times New Roman" w:cs="Times New Roman"/>
-          <w:b/>
-          <w:bCs/>
-          <w:sz w:val="32"/>
-          <w:szCs w:val="32"/>
-          <w:u w:val="single"/>
-          <w:lang w:val="bg-BG"/>
-        </w:rPr>
-        <w:t>2</w:t>
-      </w:r>
-      <w:r>
-        <w:rPr>
-          <w:rFonts w:ascii="Times New Roman" w:hAnsi="Times New Roman" w:cs="Times New Roman"/>
-          <w:b/>
-          <w:bCs/>
-          <w:sz w:val="32"/>
-          <w:szCs w:val="32"/>
-          <w:u w:val="single"/>
-          <w:lang w:val="bg-BG"/>
-        </w:rPr>
-        <w:t xml:space="preserve">. </w:t>
-      </w:r>
-      <w:r>
-        <w:rPr>
-          <w:rFonts w:ascii="Times New Roman" w:hAnsi="Times New Roman" w:cs="Times New Roman"/>
-          <w:b/>
-          <w:bCs/>
-          <w:sz w:val="32"/>
-          <w:szCs w:val="32"/>
-          <w:u w:val="single"/>
-          <w:lang w:val="bg-BG"/>
-        </w:rPr>
         <w:t>Анализ и изводи за получените резултати</w:t>
       </w:r>
     </w:p>
@@ -6139,7 +6750,7 @@
       </w:pPr>
     </w:p>
     <w:sectPr>
-      <w:footerReference w:type="default" r:id="rId60"/>
+      <w:footerReference w:type="default" r:id="rId70"/>
       <w:pgSz w:w="12240" w:h="15840"/>
       <w:pgMar w:top="1440" w:right="1440" w:bottom="1440" w:left="1440" w:header="708" w:footer="708" w:gutter="0"/>
       <w:pgNumType w:start="2"/>

</xml_diff>